<commit_message>
Guide for editors is done
</commit_message>
<xml_diff>
--- a/Documentation/Инструкция по администрированию Музея.docx
+++ b/Documentation/Инструкция по администрированию Музея.docx
@@ -114,27 +114,13 @@
           <w:r>
             <w:fldChar w:fldCharType="separate"/>
           </w:r>
-          <w:hyperlink w:anchor="_Работа_в_полноэкранном" w:history="1">
+          <w:hyperlink w:anchor="_Toc124024374" w:history="1">
             <w:r>
               <w:rPr>
                 <w:rStyle w:val="a3"/>
                 <w:noProof/>
               </w:rPr>
-              <w:t>Работа в полноэкранно</w:t>
-            </w:r>
-            <w:r>
-              <w:rPr>
-                <w:rStyle w:val="a3"/>
-                <w:noProof/>
-              </w:rPr>
-              <w:t>м</w:t>
-            </w:r>
-            <w:r>
-              <w:rPr>
-                <w:rStyle w:val="a3"/>
-                <w:noProof/>
-              </w:rPr>
-              <w:t xml:space="preserve"> режиме</w:t>
+              <w:t>Работа в полноэкранном режиме</w:t>
             </w:r>
             <w:r>
               <w:rPr>
@@ -155,7 +141,7 @@
                 <w:noProof/>
                 <w:webHidden/>
               </w:rPr>
-              <w:instrText xml:space="preserve"> PAGEREF _Toc123914857 \h </w:instrText>
+              <w:instrText xml:space="preserve"> PAGEREF _Toc124024374 \h </w:instrText>
             </w:r>
             <w:r>
               <w:rPr>
@@ -198,7 +184,7 @@
               <w:sz w:val="22"/>
             </w:rPr>
           </w:pPr>
-          <w:hyperlink w:anchor="_Toc123914858" w:history="1">
+          <w:hyperlink w:anchor="_Toc124024375" w:history="1">
             <w:r>
               <w:rPr>
                 <w:rStyle w:val="a3"/>
@@ -225,7 +211,7 @@
                 <w:noProof/>
                 <w:webHidden/>
               </w:rPr>
-              <w:instrText xml:space="preserve"> PAGEREF _Toc123914858 \h </w:instrText>
+              <w:instrText xml:space="preserve"> PAGEREF _Toc124024375 \h </w:instrText>
             </w:r>
             <w:r>
               <w:rPr>
@@ -268,7 +254,7 @@
               <w:sz w:val="22"/>
             </w:rPr>
           </w:pPr>
-          <w:hyperlink w:anchor="_Toc123914859" w:history="1">
+          <w:hyperlink w:anchor="_Toc124024376" w:history="1">
             <w:r>
               <w:rPr>
                 <w:rStyle w:val="a3"/>
@@ -295,7 +281,7 @@
                 <w:noProof/>
                 <w:webHidden/>
               </w:rPr>
-              <w:instrText xml:space="preserve"> PAGEREF _Toc123914859 \h </w:instrText>
+              <w:instrText xml:space="preserve"> PAGEREF _Toc124024376 \h </w:instrText>
             </w:r>
             <w:r>
               <w:rPr>
@@ -338,27 +324,13 @@
               <w:sz w:val="22"/>
             </w:rPr>
           </w:pPr>
-          <w:hyperlink w:anchor="_Toc123914860" w:history="1">
+          <w:hyperlink w:anchor="_Toc124024377" w:history="1">
             <w:r>
               <w:rPr>
                 <w:rStyle w:val="a3"/>
                 <w:noProof/>
               </w:rPr>
-              <w:t xml:space="preserve">Окно </w:t>
-            </w:r>
-            <w:r>
-              <w:rPr>
-                <w:rStyle w:val="a3"/>
-                <w:noProof/>
-              </w:rPr>
-              <w:t>с</w:t>
-            </w:r>
-            <w:r>
-              <w:rPr>
-                <w:rStyle w:val="a3"/>
-                <w:noProof/>
-              </w:rPr>
-              <w:t>оздания</w:t>
+              <w:t>Окно создания</w:t>
             </w:r>
             <w:r>
               <w:rPr>
@@ -379,7 +351,7 @@
                 <w:noProof/>
                 <w:webHidden/>
               </w:rPr>
-              <w:instrText xml:space="preserve"> PAGEREF _Toc123914860 \h </w:instrText>
+              <w:instrText xml:space="preserve"> PAGEREF _Toc124024377 \h </w:instrText>
             </w:r>
             <w:r>
               <w:rPr>
@@ -422,7 +394,7 @@
               <w:sz w:val="22"/>
             </w:rPr>
           </w:pPr>
-          <w:hyperlink w:anchor="_Toc123914861" w:history="1">
+          <w:hyperlink w:anchor="_Toc124024378" w:history="1">
             <w:r>
               <w:rPr>
                 <w:rStyle w:val="a3"/>
@@ -449,7 +421,7 @@
                 <w:noProof/>
                 <w:webHidden/>
               </w:rPr>
-              <w:instrText xml:space="preserve"> PAGEREF _Toc123914861 \h </w:instrText>
+              <w:instrText xml:space="preserve"> PAGEREF _Toc124024378 \h </w:instrText>
             </w:r>
             <w:r>
               <w:rPr>
@@ -492,7 +464,7 @@
               <w:sz w:val="22"/>
             </w:rPr>
           </w:pPr>
-          <w:hyperlink w:anchor="_Toc123914862" w:history="1">
+          <w:hyperlink w:anchor="_Toc124024379" w:history="1">
             <w:r>
               <w:rPr>
                 <w:rStyle w:val="a3"/>
@@ -519,7 +491,7 @@
                 <w:noProof/>
                 <w:webHidden/>
               </w:rPr>
-              <w:instrText xml:space="preserve"> PAGEREF _Toc123914862 \h </w:instrText>
+              <w:instrText xml:space="preserve"> PAGEREF _Toc124024379 \h </w:instrText>
             </w:r>
             <w:r>
               <w:rPr>
@@ -562,13 +534,13 @@
               <w:sz w:val="22"/>
             </w:rPr>
           </w:pPr>
-          <w:hyperlink w:anchor="_Toc123914863" w:history="1">
+          <w:hyperlink w:anchor="_Toc124024380" w:history="1">
             <w:r>
               <w:rPr>
                 <w:rStyle w:val="a3"/>
                 <w:noProof/>
               </w:rPr>
-              <w:t>Редактирование</w:t>
+              <w:t>Настройка</w:t>
             </w:r>
             <w:r>
               <w:rPr>
@@ -589,7 +561,7 @@
                 <w:noProof/>
                 <w:webHidden/>
               </w:rPr>
-              <w:instrText xml:space="preserve"> PAGEREF _Toc123914863 \h </w:instrText>
+              <w:instrText xml:space="preserve"> PAGEREF _Toc124024380 \h </w:instrText>
             </w:r>
             <w:r>
               <w:rPr>
@@ -609,7 +581,77 @@
                 <w:noProof/>
                 <w:webHidden/>
               </w:rPr>
-              <w:t>12</w:t>
+              <w:t>13</w:t>
+            </w:r>
+            <w:r>
+              <w:rPr>
+                <w:noProof/>
+                <w:webHidden/>
+              </w:rPr>
+              <w:fldChar w:fldCharType="end"/>
+            </w:r>
+          </w:hyperlink>
+        </w:p>
+        <w:p>
+          <w:pPr>
+            <w:pStyle w:val="21"/>
+            <w:tabs>
+              <w:tab w:val="right" w:leader="dot" w:pos="9350"/>
+            </w:tabs>
+            <w:rPr>
+              <w:rFonts w:asciiTheme="minorHAnsi" w:hAnsiTheme="minorHAnsi"/>
+              <w:noProof/>
+              <w:sz w:val="22"/>
+            </w:rPr>
+          </w:pPr>
+          <w:hyperlink w:anchor="_Toc124024381" w:history="1">
+            <w:r>
+              <w:rPr>
+                <w:rStyle w:val="a3"/>
+                <w:noProof/>
+              </w:rPr>
+              <w:t>Настройка – видео</w:t>
+            </w:r>
+            <w:r>
+              <w:rPr>
+                <w:noProof/>
+                <w:webHidden/>
+              </w:rPr>
+              <w:tab/>
+            </w:r>
+            <w:r>
+              <w:rPr>
+                <w:noProof/>
+                <w:webHidden/>
+              </w:rPr>
+              <w:fldChar w:fldCharType="begin"/>
+            </w:r>
+            <w:r>
+              <w:rPr>
+                <w:noProof/>
+                <w:webHidden/>
+              </w:rPr>
+              <w:instrText xml:space="preserve"> PAGEREF _Toc124024381 \h </w:instrText>
+            </w:r>
+            <w:r>
+              <w:rPr>
+                <w:noProof/>
+                <w:webHidden/>
+              </w:rPr>
+            </w:r>
+            <w:r>
+              <w:rPr>
+                <w:noProof/>
+                <w:webHidden/>
+              </w:rPr>
+              <w:fldChar w:fldCharType="separate"/>
+            </w:r>
+            <w:r>
+              <w:rPr>
+                <w:noProof/>
+                <w:webHidden/>
+              </w:rPr>
+              <w:t>14</w:t>
             </w:r>
             <w:r>
               <w:rPr>
@@ -648,9 +690,7 @@
           <w:lang w:val="ru-RU"/>
         </w:rPr>
       </w:pPr>
-      <w:bookmarkStart w:id="0" w:name="_Toc123914857"/>
-      <w:bookmarkStart w:id="1" w:name="_Работа_в_полноэкранном"/>
-      <w:bookmarkEnd w:id="1"/>
+      <w:bookmarkStart w:id="0" w:name="_Toc124024374"/>
       <w:r>
         <w:rPr>
           <w:lang w:val="ru-RU"/>
@@ -761,7 +801,7 @@
           <w:lang w:val="ru-RU"/>
         </w:rPr>
       </w:pPr>
-      <w:bookmarkStart w:id="2" w:name="_Toc123914858"/>
+      <w:bookmarkStart w:id="1" w:name="_Toc124024375"/>
       <w:r>
         <w:rPr>
           <w:lang w:val="ru-RU"/>
@@ -769,7 +809,7 @@
         <w:lastRenderedPageBreak/>
         <w:t>Авторизация</w:t>
       </w:r>
-      <w:bookmarkEnd w:id="2"/>
+      <w:bookmarkEnd w:id="1"/>
     </w:p>
     <w:p>
       <w:r>
@@ -869,7 +909,7 @@
           <w:lang w:val="ru-RU"/>
         </w:rPr>
       </w:pPr>
-      <w:bookmarkStart w:id="3" w:name="_Toc123914859"/>
+      <w:bookmarkStart w:id="2" w:name="_Toc124024376"/>
       <w:r>
         <w:rPr>
           <w:lang w:val="ru-RU"/>
@@ -877,7 +917,7 @@
         <w:lastRenderedPageBreak/>
         <w:t>Окно просмотра</w:t>
       </w:r>
-      <w:bookmarkEnd w:id="3"/>
+      <w:bookmarkEnd w:id="2"/>
     </w:p>
     <w:p>
       <w:pPr>
@@ -995,6 +1035,9 @@
         <w:ind w:left="-1134" w:firstLine="0"/>
       </w:pPr>
       <w:r>
+        <w:rPr>
+          <w:noProof/>
+        </w:rPr>
         <w:lastRenderedPageBreak/>
         <w:drawing>
           <wp:inline distT="0" distB="0" distL="0" distR="0" wp14:anchorId="15169EC9" wp14:editId="34B8A672">
@@ -1143,7 +1186,7 @@
           <w:lang w:val="ru-RU"/>
         </w:rPr>
       </w:pPr>
-      <w:bookmarkStart w:id="4" w:name="_Toc123914860"/>
+      <w:bookmarkStart w:id="3" w:name="_Toc124024377"/>
       <w:r>
         <w:rPr>
           <w:lang w:val="ru-RU"/>
@@ -1151,7 +1194,7 @@
         <w:lastRenderedPageBreak/>
         <w:t>Окно создания</w:t>
       </w:r>
-      <w:bookmarkEnd w:id="4"/>
+      <w:bookmarkEnd w:id="3"/>
     </w:p>
     <w:p>
       <w:pPr>
@@ -1160,6 +1203,9 @@
         <w:jc w:val="left"/>
       </w:pPr>
       <w:r>
+        <w:rPr>
+          <w:noProof/>
+        </w:rPr>
         <w:drawing>
           <wp:inline distT="0" distB="0" distL="0" distR="0" wp14:anchorId="5F3AC07A" wp14:editId="2CEDFDD8">
             <wp:extent cx="7325967" cy="4120856"/>
@@ -1246,6 +1292,9 @@
         <w:ind w:left="-1134" w:firstLine="0"/>
       </w:pPr>
       <w:r>
+        <w:rPr>
+          <w:noProof/>
+        </w:rPr>
         <w:lastRenderedPageBreak/>
         <w:drawing>
           <wp:inline distT="0" distB="0" distL="0" distR="0" wp14:anchorId="59EE3DFE" wp14:editId="01B91FDD">
@@ -1322,6 +1371,9 @@
         <w:jc w:val="center"/>
       </w:pPr>
       <w:r>
+        <w:rPr>
+          <w:noProof/>
+        </w:rPr>
         <w:drawing>
           <wp:inline distT="0" distB="0" distL="0" distR="0" wp14:anchorId="56CAECE3" wp14:editId="673F0D5D">
             <wp:extent cx="5158409" cy="1220162"/>
@@ -1415,7 +1467,7 @@
           <w:lang w:val="ru-RU"/>
         </w:rPr>
       </w:pPr>
-      <w:bookmarkStart w:id="5" w:name="_Toc123914861"/>
+      <w:bookmarkStart w:id="4" w:name="_Toc124024378"/>
       <w:r>
         <w:rPr>
           <w:lang w:val="ru-RU"/>
@@ -1423,7 +1475,7 @@
         <w:lastRenderedPageBreak/>
         <w:t>Окно редактирования</w:t>
       </w:r>
-      <w:bookmarkEnd w:id="5"/>
+      <w:bookmarkEnd w:id="4"/>
     </w:p>
     <w:p>
       <w:pPr>
@@ -1431,6 +1483,9 @@
         <w:ind w:left="-1134" w:firstLine="0"/>
       </w:pPr>
       <w:r>
+        <w:rPr>
+          <w:noProof/>
+        </w:rPr>
         <w:drawing>
           <wp:inline distT="0" distB="0" distL="0" distR="0" wp14:anchorId="5FEDBE61" wp14:editId="3C752973">
             <wp:extent cx="7352011" cy="4135506"/>
@@ -1586,9 +1641,9 @@
       <w:pPr>
         <w:pStyle w:val="2"/>
       </w:pPr>
-      <w:bookmarkStart w:id="6" w:name="_Toc123914862"/>
-      <w:bookmarkStart w:id="7" w:name="_Палитры_и_иконки"/>
-      <w:bookmarkEnd w:id="7"/>
+      <w:bookmarkStart w:id="5" w:name="_Палитры_и_иконки"/>
+      <w:bookmarkStart w:id="6" w:name="_Toc124024379"/>
+      <w:bookmarkEnd w:id="5"/>
       <w:r>
         <w:lastRenderedPageBreak/>
         <w:t>Палитры и иконки</w:t>
@@ -1602,10 +1657,13 @@
         <w:jc w:val="center"/>
       </w:pPr>
       <w:r>
+        <w:rPr>
+          <w:noProof/>
+        </w:rPr>
         <w:drawing>
-          <wp:inline distT="0" distB="0" distL="0" distR="0" wp14:anchorId="744F8F27" wp14:editId="2B33B9B0">
+          <wp:inline distT="0" distB="0" distL="0" distR="0" wp14:anchorId="744F8F27" wp14:editId="7910150A">
             <wp:extent cx="2991267" cy="2876951"/>
-            <wp:effectExtent l="0" t="0" r="0" b="0"/>
+            <wp:effectExtent l="19050" t="19050" r="19050" b="19050"/>
             <wp:docPr id="9" name="Рисунок 9"/>
             <wp:cNvGraphicFramePr>
               <a:graphicFrameLocks xmlns:a="http://schemas.openxmlformats.org/drawingml/2006/main" noChangeAspect="1"/>
@@ -1631,6 +1689,11 @@
                     <a:prstGeom prst="rect">
                       <a:avLst/>
                     </a:prstGeom>
+                    <a:ln>
+                      <a:solidFill>
+                        <a:schemeClr val="tx1"/>
+                      </a:solidFill>
+                    </a:ln>
                   </pic:spPr>
                 </pic:pic>
               </a:graphicData>
@@ -1650,6 +1713,144 @@
     </w:p>
     <w:p>
       <w:r>
+        <w:t xml:space="preserve">Каждая иконка на палитре содержания – какой-то предмет в зале. Так, по порядку: </w:t>
+      </w:r>
+    </w:p>
+    <w:p>
+      <w:pPr>
+        <w:pStyle w:val="a6"/>
+        <w:numPr>
+          <w:ilvl w:val="0"/>
+          <w:numId w:val="4"/>
+        </w:numPr>
+      </w:pPr>
+      <w:r>
+        <w:t xml:space="preserve">Дверь </w:t>
+      </w:r>
+      <w:r>
+        <w:t xml:space="preserve">– </w:t>
+      </w:r>
+      <w:r>
+        <w:t>начальное положение гостя зала, может быть максимум одна</w:t>
+      </w:r>
+      <w:r>
+        <w:t>.</w:t>
+      </w:r>
+    </w:p>
+    <w:p>
+      <w:pPr>
+        <w:pStyle w:val="a6"/>
+        <w:numPr>
+          <w:ilvl w:val="0"/>
+          <w:numId w:val="4"/>
+        </w:numPr>
+      </w:pPr>
+      <w:r>
+        <w:t>Картина – содержит в себе текстовые название и описание, а также ссылку на изображение.</w:t>
+      </w:r>
+    </w:p>
+    <w:p>
+      <w:pPr>
+        <w:pStyle w:val="a6"/>
+        <w:numPr>
+          <w:ilvl w:val="0"/>
+          <w:numId w:val="4"/>
+        </w:numPr>
+      </w:pPr>
+      <w:r>
+        <w:t>Информационный стенд – содержит в себе блоки информации, каждый блок состоит из ссылки на изображение и описание.</w:t>
+      </w:r>
+    </w:p>
+    <w:p>
+      <w:pPr>
+        <w:pStyle w:val="a6"/>
+        <w:numPr>
+          <w:ilvl w:val="0"/>
+          <w:numId w:val="4"/>
+        </w:numPr>
+      </w:pPr>
+      <w:r>
+        <w:t xml:space="preserve">Кубок – </w:t>
+      </w:r>
+      <w:r>
+        <w:rPr>
+          <w:rFonts w:hint="eastAsia"/>
+        </w:rPr>
+        <w:t>3</w:t>
+      </w:r>
+      <w:r>
+        <w:t>D объект</w:t>
+      </w:r>
+      <w:r>
+        <w:t>.</w:t>
+      </w:r>
+    </w:p>
+    <w:p>
+      <w:pPr>
+        <w:pStyle w:val="a6"/>
+        <w:numPr>
+          <w:ilvl w:val="0"/>
+          <w:numId w:val="4"/>
+        </w:numPr>
+      </w:pPr>
+      <w:r>
+        <w:t>Медаль – 3D объект</w:t>
+      </w:r>
+      <w:r>
+        <w:t>.</w:t>
+      </w:r>
+    </w:p>
+    <w:p>
+      <w:pPr>
+        <w:pStyle w:val="a6"/>
+        <w:numPr>
+          <w:ilvl w:val="0"/>
+          <w:numId w:val="4"/>
+        </w:numPr>
+      </w:pPr>
+      <w:r>
+        <w:t xml:space="preserve">Видео – </w:t>
+      </w:r>
+      <w:r>
+        <w:t xml:space="preserve">содержит в себе текстовые название и описание, а также ссылку на </w:t>
+      </w:r>
+      <w:r>
+        <w:t>видео</w:t>
+      </w:r>
+      <w:r>
+        <w:t>.</w:t>
+      </w:r>
+      <w:r>
+        <w:t xml:space="preserve"> Воспроизводится автоматически, когда гость подходит близко.</w:t>
+      </w:r>
+    </w:p>
+    <w:p>
+      <w:pPr>
+        <w:pStyle w:val="a6"/>
+        <w:numPr>
+          <w:ilvl w:val="0"/>
+          <w:numId w:val="4"/>
+        </w:numPr>
+      </w:pPr>
+      <w:r>
+        <w:t xml:space="preserve">Декорация </w:t>
+      </w:r>
+      <w:r>
+        <w:t>– 3</w:t>
+      </w:r>
+      <w:r>
+        <w:rPr>
+          <w:rFonts w:hint="eastAsia"/>
+        </w:rPr>
+        <w:t>D</w:t>
+      </w:r>
+      <w:r>
+        <w:t xml:space="preserve"> объект, который можно выбрать из выпадающего списка.</w:t>
+      </w:r>
+    </w:p>
+    <w:p>
+      <w:r>
+        <w:lastRenderedPageBreak/>
         <w:t>Кликнув на любую кнопку палитры содержания, она выберется как активная. Ей можно будет рисовать на плане зала. Например, выбрав зеленую иконку двери, наведя курсор в центр зала и нажав ЛКМ, мы создадим дверь в зале.</w:t>
       </w:r>
     </w:p>
@@ -1659,7 +1860,9 @@
         <w:ind w:left="-1134" w:firstLine="0"/>
       </w:pPr>
       <w:r>
-        <w:lastRenderedPageBreak/>
+        <w:rPr>
+          <w:noProof/>
+        </w:rPr>
         <w:drawing>
           <wp:inline distT="0" distB="0" distL="0" distR="0" wp14:anchorId="41FAD35E" wp14:editId="10D8CF95">
             <wp:extent cx="7369682" cy="4145446"/>
@@ -1712,10 +1915,31 @@
       </w:r>
     </w:p>
     <w:p>
+      <w:r>
+        <w:t xml:space="preserve">Картины и видео нужно ставить около «стен» - по краю предварительного просмотра – им нужно где-то висеть. После окончания рисования, рекомендуем сохранить работу, нажав на кнопку </w:t>
+      </w:r>
+      <w:r>
+        <w:rPr>
+          <w:lang w:val="en-US"/>
+        </w:rPr>
+        <w:t>Save</w:t>
+      </w:r>
+      <w:r>
+        <w:t>.</w:t>
+      </w:r>
+    </w:p>
+    <w:p>
       <w:pPr>
         <w:spacing w:before="0" w:after="160" w:line="259" w:lineRule="auto"/>
         <w:ind w:firstLine="0"/>
         <w:jc w:val="left"/>
+      </w:pPr>
+    </w:p>
+    <w:p>
+      <w:pPr>
+        <w:spacing w:before="0" w:after="160" w:line="259" w:lineRule="auto"/>
+        <w:ind w:firstLine="0"/>
+        <w:jc w:val="left"/>
         <w:rPr>
           <w:b/>
           <w:sz w:val="36"/>
@@ -1729,14 +1953,855 @@
       <w:pPr>
         <w:pStyle w:val="2"/>
       </w:pPr>
-      <w:bookmarkStart w:id="8" w:name="_Toc123914863"/>
+      <w:bookmarkStart w:id="7" w:name="_Toc124024380"/>
       <w:r>
         <w:lastRenderedPageBreak/>
-        <w:t>Редактирование</w:t>
+        <w:t>Настройка</w:t>
+      </w:r>
+      <w:bookmarkEnd w:id="7"/>
+    </w:p>
+    <w:p>
+      <w:pPr>
+        <w:spacing w:after="0"/>
+        <w:ind w:firstLine="0"/>
+        <w:jc w:val="center"/>
+      </w:pPr>
+      <w:r>
+        <w:drawing>
+          <wp:inline distT="0" distB="0" distL="0" distR="0" wp14:anchorId="07026E7D" wp14:editId="09F5F02A">
+            <wp:extent cx="3057952" cy="1000265"/>
+            <wp:effectExtent l="19050" t="19050" r="9525" b="28575"/>
+            <wp:docPr id="11" name="Рисунок 11"/>
+            <wp:cNvGraphicFramePr>
+              <a:graphicFrameLocks xmlns:a="http://schemas.openxmlformats.org/drawingml/2006/main" noChangeAspect="1"/>
+            </wp:cNvGraphicFramePr>
+            <a:graphic xmlns:a="http://schemas.openxmlformats.org/drawingml/2006/main">
+              <a:graphicData uri="http://schemas.openxmlformats.org/drawingml/2006/picture">
+                <pic:pic xmlns:pic="http://schemas.openxmlformats.org/drawingml/2006/picture">
+                  <pic:nvPicPr>
+                    <pic:cNvPr id="1" name=""/>
+                    <pic:cNvPicPr/>
+                  </pic:nvPicPr>
+                  <pic:blipFill>
+                    <a:blip r:embed="rId17"/>
+                    <a:stretch>
+                      <a:fillRect/>
+                    </a:stretch>
+                  </pic:blipFill>
+                  <pic:spPr>
+                    <a:xfrm>
+                      <a:off x="0" y="0"/>
+                      <a:ext cx="3057952" cy="1000265"/>
+                    </a:xfrm>
+                    <a:prstGeom prst="rect">
+                      <a:avLst/>
+                    </a:prstGeom>
+                    <a:ln>
+                      <a:solidFill>
+                        <a:schemeClr val="tx1"/>
+                      </a:solidFill>
+                    </a:ln>
+                  </pic:spPr>
+                </pic:pic>
+              </a:graphicData>
+            </a:graphic>
+          </wp:inline>
+        </w:drawing>
+      </w:r>
+    </w:p>
+    <w:p>
+      <w:pPr>
+        <w:pStyle w:val="a5"/>
+        <w:spacing w:before="0" w:beforeAutospacing="0"/>
+      </w:pPr>
+      <w:r>
+        <w:t>Рис. 11. Палитра инструментов</w:t>
+      </w:r>
+    </w:p>
+    <w:p>
+      <w:r>
+        <w:t>Чтобы удалить нарисованный предмет на предварительном просмотре, выберите второй инструмент – ластик, и нажмите по нужной иконке, стерев ее. Также не забудьте сохранить изменения.</w:t>
+      </w:r>
+    </w:p>
+    <w:p>
+      <w:r>
+        <w:t xml:space="preserve">Первый инструмент – </w:t>
+      </w:r>
+      <w:r>
+        <w:t>настройка</w:t>
+      </w:r>
+      <w:r>
+        <w:t xml:space="preserve"> – позволяет настраивать предметы в зале Музея. В зависимости от предмета, редактирование будет отличаться. Например, нажав по картине с инструментом редактирования, появится следующее окно:</w:t>
+      </w:r>
+    </w:p>
+    <w:p>
+      <w:pPr>
+        <w:spacing w:after="0"/>
+        <w:ind w:firstLine="0"/>
+        <w:jc w:val="center"/>
+      </w:pPr>
+      <w:r>
+        <w:drawing>
+          <wp:inline distT="0" distB="0" distL="0" distR="0" wp14:anchorId="67463BC9" wp14:editId="3320055F">
+            <wp:extent cx="5943600" cy="2690495"/>
+            <wp:effectExtent l="19050" t="19050" r="19050" b="14605"/>
+            <wp:docPr id="12" name="Рисунок 12"/>
+            <wp:cNvGraphicFramePr>
+              <a:graphicFrameLocks xmlns:a="http://schemas.openxmlformats.org/drawingml/2006/main" noChangeAspect="1"/>
+            </wp:cNvGraphicFramePr>
+            <a:graphic xmlns:a="http://schemas.openxmlformats.org/drawingml/2006/main">
+              <a:graphicData uri="http://schemas.openxmlformats.org/drawingml/2006/picture">
+                <pic:pic xmlns:pic="http://schemas.openxmlformats.org/drawingml/2006/picture">
+                  <pic:nvPicPr>
+                    <pic:cNvPr id="1" name=""/>
+                    <pic:cNvPicPr/>
+                  </pic:nvPicPr>
+                  <pic:blipFill>
+                    <a:blip r:embed="rId18"/>
+                    <a:stretch>
+                      <a:fillRect/>
+                    </a:stretch>
+                  </pic:blipFill>
+                  <pic:spPr>
+                    <a:xfrm>
+                      <a:off x="0" y="0"/>
+                      <a:ext cx="5943600" cy="2690495"/>
+                    </a:xfrm>
+                    <a:prstGeom prst="rect">
+                      <a:avLst/>
+                    </a:prstGeom>
+                    <a:ln>
+                      <a:solidFill>
+                        <a:schemeClr val="tx1"/>
+                      </a:solidFill>
+                    </a:ln>
+                  </pic:spPr>
+                </pic:pic>
+              </a:graphicData>
+            </a:graphic>
+          </wp:inline>
+        </w:drawing>
+      </w:r>
+    </w:p>
+    <w:p>
+      <w:pPr>
+        <w:pStyle w:val="a5"/>
+        <w:spacing w:before="0" w:beforeAutospacing="0"/>
+      </w:pPr>
+      <w:r>
+        <w:t>Рис. 12.</w:t>
+      </w:r>
+    </w:p>
+    <w:p>
+      <w:r>
+        <w:t>В появившемся окне нужно ввести настройки картины, как было описано ранее – название, описание и ссылку на файл.</w:t>
+      </w:r>
+      <w:r>
+        <w:br w:type="page"/>
+      </w:r>
+    </w:p>
+    <w:p>
+      <w:pPr>
+        <w:pStyle w:val="2"/>
+      </w:pPr>
+      <w:bookmarkStart w:id="8" w:name="_Toc124024381"/>
+      <w:r>
+        <w:lastRenderedPageBreak/>
+        <w:t>Настройка – видео</w:t>
       </w:r>
       <w:bookmarkEnd w:id="8"/>
     </w:p>
-    <w:p/>
+    <w:p>
+      <w:r>
+        <w:t xml:space="preserve">В связи с техническими ограничениями, на данный момент привычные ссылки на видео не работают, и вставлять их в настройку видео бессмысленно. То есть, вставив ссылку на </w:t>
+      </w:r>
+      <w:r>
+        <w:rPr>
+          <w:lang w:val="en-US"/>
+        </w:rPr>
+        <w:t>YouTube</w:t>
+      </w:r>
+      <w:r>
+        <w:t xml:space="preserve"> </w:t>
+      </w:r>
+      <w:r>
+        <w:t>видео, или, например, видео ВКонтакте, видео работать не будет.</w:t>
+      </w:r>
+    </w:p>
+    <w:p>
+      <w:r>
+        <w:t xml:space="preserve">Необходимо загружать видео на </w:t>
+      </w:r>
+      <w:r>
+        <w:rPr>
+          <w:lang w:val="en-US"/>
+        </w:rPr>
+        <w:t>GitHub</w:t>
+      </w:r>
+      <w:r>
+        <w:t xml:space="preserve"> </w:t>
+      </w:r>
+      <w:r>
+        <w:rPr>
+          <w:lang w:val="en-US"/>
+        </w:rPr>
+        <w:t>Pages</w:t>
+      </w:r>
+      <w:r>
+        <w:t>, получать ссылку на видео и вставлять внутрь административной части Музея.</w:t>
+      </w:r>
+    </w:p>
+    <w:p>
+      <w:r>
+        <w:t>Допустим, что видео у нас уже есть – в ином случае его можно скачать с помощью бесплатных сервисов.</w:t>
+      </w:r>
+    </w:p>
+    <w:p>
+      <w:pPr>
+        <w:rPr>
+          <w:lang w:val="en-US"/>
+        </w:rPr>
+      </w:pPr>
+      <w:r>
+        <w:t>Как упоминалось в документе «</w:t>
+      </w:r>
+      <w:r>
+        <w:t>README - Как запустить проект музея на своем ПК</w:t>
+      </w:r>
+      <w:r>
+        <w:t xml:space="preserve">», нужно будет сделать </w:t>
+      </w:r>
+      <w:r>
+        <w:rPr>
+          <w:lang w:val="en-US"/>
+        </w:rPr>
+        <w:t>Fork</w:t>
+      </w:r>
+      <w:r>
+        <w:t xml:space="preserve"> (</w:t>
+      </w:r>
+      <w:r>
+        <w:t xml:space="preserve">ветвление) репозитория </w:t>
+      </w:r>
+      <w:hyperlink r:id="rId19" w:history="1">
+        <w:r>
+          <w:rPr>
+            <w:rStyle w:val="a3"/>
+          </w:rPr>
+          <w:t>по ссылке</w:t>
+        </w:r>
+      </w:hyperlink>
+      <w:r>
+        <w:t>.</w:t>
+      </w:r>
+    </w:p>
+    <w:p>
+      <w:r>
+        <w:t>После ветвления репозитория нужно перейти в</w:t>
+      </w:r>
+      <w:r>
+        <w:t>о</w:t>
+      </w:r>
+      <w:r>
+        <w:t xml:space="preserve"> </w:t>
+      </w:r>
+      <w:r>
+        <w:t>вкладку</w:t>
+      </w:r>
+      <w:r>
+        <w:t xml:space="preserve"> </w:t>
+      </w:r>
+      <w:r>
+        <w:rPr>
+          <w:b/>
+          <w:bCs/>
+          <w:lang w:val="en-US"/>
+        </w:rPr>
+        <w:t>Settings</w:t>
+      </w:r>
+      <w:r>
+        <w:t>:</w:t>
+      </w:r>
+    </w:p>
+    <w:p>
+      <w:pPr>
+        <w:spacing w:after="0"/>
+        <w:ind w:firstLine="0"/>
+        <w:jc w:val="center"/>
+      </w:pPr>
+      <w:r>
+        <w:drawing>
+          <wp:inline distT="0" distB="0" distL="0" distR="0" wp14:anchorId="46590AEB" wp14:editId="795FFFF3">
+            <wp:extent cx="5943600" cy="2646045"/>
+            <wp:effectExtent l="19050" t="19050" r="19050" b="20955"/>
+            <wp:docPr id="14" name="Рисунок 14"/>
+            <wp:cNvGraphicFramePr>
+              <a:graphicFrameLocks xmlns:a="http://schemas.openxmlformats.org/drawingml/2006/main" noChangeAspect="1"/>
+            </wp:cNvGraphicFramePr>
+            <a:graphic xmlns:a="http://schemas.openxmlformats.org/drawingml/2006/main">
+              <a:graphicData uri="http://schemas.openxmlformats.org/drawingml/2006/picture">
+                <pic:pic xmlns:pic="http://schemas.openxmlformats.org/drawingml/2006/picture">
+                  <pic:nvPicPr>
+                    <pic:cNvPr id="1" name=""/>
+                    <pic:cNvPicPr/>
+                  </pic:nvPicPr>
+                  <pic:blipFill>
+                    <a:blip r:embed="rId20"/>
+                    <a:stretch>
+                      <a:fillRect/>
+                    </a:stretch>
+                  </pic:blipFill>
+                  <pic:spPr>
+                    <a:xfrm>
+                      <a:off x="0" y="0"/>
+                      <a:ext cx="5943600" cy="2646045"/>
+                    </a:xfrm>
+                    <a:prstGeom prst="rect">
+                      <a:avLst/>
+                    </a:prstGeom>
+                    <a:ln>
+                      <a:solidFill>
+                        <a:schemeClr val="tx1"/>
+                      </a:solidFill>
+                    </a:ln>
+                  </pic:spPr>
+                </pic:pic>
+              </a:graphicData>
+            </a:graphic>
+          </wp:inline>
+        </w:drawing>
+      </w:r>
+    </w:p>
+    <w:p>
+      <w:pPr>
+        <w:pStyle w:val="a5"/>
+        <w:spacing w:before="0" w:beforeAutospacing="0"/>
+      </w:pPr>
+      <w:r>
+        <w:t>Рис. 13.</w:t>
+      </w:r>
+    </w:p>
+    <w:p>
+      <w:r>
+        <w:t xml:space="preserve">Затем нужно перейти во вкладку </w:t>
+      </w:r>
+      <w:r>
+        <w:rPr>
+          <w:lang w:val="en-US"/>
+        </w:rPr>
+        <w:t>Pages</w:t>
+      </w:r>
+      <w:r>
+        <w:t xml:space="preserve"> (</w:t>
+      </w:r>
+      <w:r>
+        <w:t xml:space="preserve">рис. 14.1), в подпункте </w:t>
+      </w:r>
+      <w:proofErr w:type="spellStart"/>
+      <w:r>
+        <w:rPr>
+          <w:rFonts w:hint="eastAsia"/>
+        </w:rPr>
+        <w:t>B</w:t>
+      </w:r>
+      <w:r>
+        <w:t>ranch</w:t>
+      </w:r>
+      <w:proofErr w:type="spellEnd"/>
+      <w:r>
+        <w:t xml:space="preserve"> выбрать вместо </w:t>
+      </w:r>
+      <w:r>
+        <w:rPr>
+          <w:lang w:val="en-US"/>
+        </w:rPr>
+        <w:t>None</w:t>
+      </w:r>
+      <w:r>
+        <w:t xml:space="preserve"> </w:t>
+      </w:r>
+      <w:r>
+        <w:t>–</w:t>
+      </w:r>
+      <w:r>
+        <w:t xml:space="preserve"> </w:t>
+      </w:r>
+      <w:r>
+        <w:rPr>
+          <w:lang w:val="en-US"/>
+        </w:rPr>
+        <w:t>main</w:t>
+      </w:r>
+      <w:r>
+        <w:t xml:space="preserve"> (</w:t>
+      </w:r>
+      <w:r>
+        <w:t>рис. 14.2, 14.3):</w:t>
+      </w:r>
+    </w:p>
+    <w:p>
+      <w:pPr>
+        <w:spacing w:after="0"/>
+        <w:ind w:firstLine="0"/>
+        <w:jc w:val="center"/>
+      </w:pPr>
+      <w:r>
+        <w:lastRenderedPageBreak/>
+        <w:drawing>
+          <wp:inline distT="0" distB="0" distL="0" distR="0" wp14:anchorId="6B82CA0A" wp14:editId="35D5F12C">
+            <wp:extent cx="5943600" cy="4107815"/>
+            <wp:effectExtent l="19050" t="19050" r="19050" b="26035"/>
+            <wp:docPr id="15" name="Рисунок 15"/>
+            <wp:cNvGraphicFramePr>
+              <a:graphicFrameLocks xmlns:a="http://schemas.openxmlformats.org/drawingml/2006/main" noChangeAspect="1"/>
+            </wp:cNvGraphicFramePr>
+            <a:graphic xmlns:a="http://schemas.openxmlformats.org/drawingml/2006/main">
+              <a:graphicData uri="http://schemas.openxmlformats.org/drawingml/2006/picture">
+                <pic:pic xmlns:pic="http://schemas.openxmlformats.org/drawingml/2006/picture">
+                  <pic:nvPicPr>
+                    <pic:cNvPr id="1" name=""/>
+                    <pic:cNvPicPr/>
+                  </pic:nvPicPr>
+                  <pic:blipFill>
+                    <a:blip r:embed="rId21"/>
+                    <a:stretch>
+                      <a:fillRect/>
+                    </a:stretch>
+                  </pic:blipFill>
+                  <pic:spPr>
+                    <a:xfrm>
+                      <a:off x="0" y="0"/>
+                      <a:ext cx="5943600" cy="4107815"/>
+                    </a:xfrm>
+                    <a:prstGeom prst="rect">
+                      <a:avLst/>
+                    </a:prstGeom>
+                    <a:ln>
+                      <a:solidFill>
+                        <a:schemeClr val="tx1"/>
+                      </a:solidFill>
+                    </a:ln>
+                  </pic:spPr>
+                </pic:pic>
+              </a:graphicData>
+            </a:graphic>
+          </wp:inline>
+        </w:drawing>
+      </w:r>
+    </w:p>
+    <w:p>
+      <w:pPr>
+        <w:pStyle w:val="a5"/>
+        <w:spacing w:before="0" w:beforeAutospacing="0"/>
+      </w:pPr>
+      <w:r>
+        <w:t>Рис. 14.</w:t>
+      </w:r>
+    </w:p>
+    <w:p>
+      <w:r>
+        <w:t xml:space="preserve">Если все прошло успешно, то на вашем ветвлении репозитория появится веб-страница. Проверьте ее доступность по ссылке, </w:t>
+      </w:r>
+      <w:r>
+        <w:rPr>
+          <w:b/>
+          <w:bCs/>
+        </w:rPr>
+        <w:t>перед этим изменив</w:t>
+      </w:r>
+      <w:r>
+        <w:t>:</w:t>
+      </w:r>
+    </w:p>
+    <w:p>
+      <w:pPr>
+        <w:ind w:firstLine="0"/>
+      </w:pPr>
+      <w:hyperlink r:id="rId22" w:history="1">
+        <w:r>
+          <w:rPr>
+            <w:rStyle w:val="a3"/>
+          </w:rPr>
+          <w:t>https://</w:t>
+        </w:r>
+        <w:r>
+          <w:rPr>
+            <w:rStyle w:val="a3"/>
+            <w:b/>
+            <w:bCs/>
+          </w:rPr>
+          <w:t>ВАШ_ЛОГИН_ГИТХАБА</w:t>
+        </w:r>
+        <w:r>
+          <w:rPr>
+            <w:rStyle w:val="a3"/>
+          </w:rPr>
+          <w:t>.github.io/istumuseumstorage/istu_song_360.mp4</w:t>
+        </w:r>
+      </w:hyperlink>
+    </w:p>
+    <w:p>
+      <w:r>
+        <w:t xml:space="preserve">Должно открыться маленькое видео по центру экрана. Следующий шаг – загрузить желаемые видео в репозиторий (хранилище). Вернитесь во вкладку </w:t>
+      </w:r>
+      <w:r>
+        <w:rPr>
+          <w:b/>
+          <w:bCs/>
+          <w:lang w:val="en-US"/>
+        </w:rPr>
+        <w:t>Code</w:t>
+      </w:r>
+      <w:r>
+        <w:t>.</w:t>
+      </w:r>
+    </w:p>
+    <w:p>
+      <w:r>
+        <w:t xml:space="preserve">Нажмите на кнопку </w:t>
+      </w:r>
+      <w:r>
+        <w:rPr>
+          <w:lang w:val="en-US"/>
+        </w:rPr>
+        <w:t>Add</w:t>
+      </w:r>
+      <w:r>
+        <w:t xml:space="preserve"> </w:t>
+      </w:r>
+      <w:r>
+        <w:rPr>
+          <w:lang w:val="en-US"/>
+        </w:rPr>
+        <w:t>File</w:t>
+      </w:r>
+      <w:r>
+        <w:t xml:space="preserve"> </w:t>
+      </w:r>
+      <w:r>
+        <w:t xml:space="preserve">и выберите </w:t>
+      </w:r>
+      <w:r>
+        <w:rPr>
+          <w:lang w:val="en-US"/>
+        </w:rPr>
+        <w:t>Upload</w:t>
+      </w:r>
+      <w:r>
+        <w:t xml:space="preserve"> </w:t>
+      </w:r>
+      <w:r>
+        <w:rPr>
+          <w:lang w:val="en-US"/>
+        </w:rPr>
+        <w:t>Files</w:t>
+      </w:r>
+      <w:r>
+        <w:t>:</w:t>
+      </w:r>
+    </w:p>
+    <w:p>
+      <w:pPr>
+        <w:spacing w:after="0"/>
+        <w:ind w:firstLine="0"/>
+        <w:jc w:val="center"/>
+      </w:pPr>
+      <w:r>
+        <w:lastRenderedPageBreak/>
+        <w:drawing>
+          <wp:inline distT="0" distB="0" distL="0" distR="0" wp14:anchorId="6F495EA5" wp14:editId="0421E874">
+            <wp:extent cx="5943600" cy="2139950"/>
+            <wp:effectExtent l="19050" t="19050" r="19050" b="12700"/>
+            <wp:docPr id="16" name="Рисунок 16"/>
+            <wp:cNvGraphicFramePr>
+              <a:graphicFrameLocks xmlns:a="http://schemas.openxmlformats.org/drawingml/2006/main" noChangeAspect="1"/>
+            </wp:cNvGraphicFramePr>
+            <a:graphic xmlns:a="http://schemas.openxmlformats.org/drawingml/2006/main">
+              <a:graphicData uri="http://schemas.openxmlformats.org/drawingml/2006/picture">
+                <pic:pic xmlns:pic="http://schemas.openxmlformats.org/drawingml/2006/picture">
+                  <pic:nvPicPr>
+                    <pic:cNvPr id="1" name=""/>
+                    <pic:cNvPicPr/>
+                  </pic:nvPicPr>
+                  <pic:blipFill>
+                    <a:blip r:embed="rId23"/>
+                    <a:stretch>
+                      <a:fillRect/>
+                    </a:stretch>
+                  </pic:blipFill>
+                  <pic:spPr>
+                    <a:xfrm>
+                      <a:off x="0" y="0"/>
+                      <a:ext cx="5943600" cy="2139950"/>
+                    </a:xfrm>
+                    <a:prstGeom prst="rect">
+                      <a:avLst/>
+                    </a:prstGeom>
+                    <a:ln>
+                      <a:solidFill>
+                        <a:schemeClr val="tx1"/>
+                      </a:solidFill>
+                    </a:ln>
+                  </pic:spPr>
+                </pic:pic>
+              </a:graphicData>
+            </a:graphic>
+          </wp:inline>
+        </w:drawing>
+      </w:r>
+    </w:p>
+    <w:p>
+      <w:pPr>
+        <w:pStyle w:val="a5"/>
+        <w:spacing w:before="0" w:beforeAutospacing="0"/>
+      </w:pPr>
+      <w:r>
+        <w:t>Рис. 15.</w:t>
+      </w:r>
+    </w:p>
+    <w:p>
+      <w:r>
+        <w:t xml:space="preserve">В появившемся окне перетащите видео, или выберите их через проводник. Нажмите на </w:t>
+      </w:r>
+      <w:proofErr w:type="spellStart"/>
+      <w:r>
+        <w:rPr>
+          <w:rFonts w:hint="eastAsia"/>
+        </w:rPr>
+        <w:t>C</w:t>
+      </w:r>
+      <w:r>
+        <w:t>ommit</w:t>
+      </w:r>
+      <w:proofErr w:type="spellEnd"/>
+      <w:r>
+        <w:t xml:space="preserve"> </w:t>
+      </w:r>
+      <w:proofErr w:type="spellStart"/>
+      <w:r>
+        <w:t>changes</w:t>
+      </w:r>
+      <w:proofErr w:type="spellEnd"/>
+      <w:r>
+        <w:t>:</w:t>
+      </w:r>
+    </w:p>
+    <w:p>
+      <w:pPr>
+        <w:spacing w:after="0"/>
+        <w:ind w:firstLine="0"/>
+        <w:jc w:val="center"/>
+      </w:pPr>
+      <w:r>
+        <w:drawing>
+          <wp:inline distT="0" distB="0" distL="0" distR="0" wp14:anchorId="1665F68F" wp14:editId="186A1216">
+            <wp:extent cx="5943600" cy="3202305"/>
+            <wp:effectExtent l="19050" t="19050" r="19050" b="17145"/>
+            <wp:docPr id="17" name="Рисунок 17"/>
+            <wp:cNvGraphicFramePr>
+              <a:graphicFrameLocks xmlns:a="http://schemas.openxmlformats.org/drawingml/2006/main" noChangeAspect="1"/>
+            </wp:cNvGraphicFramePr>
+            <a:graphic xmlns:a="http://schemas.openxmlformats.org/drawingml/2006/main">
+              <a:graphicData uri="http://schemas.openxmlformats.org/drawingml/2006/picture">
+                <pic:pic xmlns:pic="http://schemas.openxmlformats.org/drawingml/2006/picture">
+                  <pic:nvPicPr>
+                    <pic:cNvPr id="1" name=""/>
+                    <pic:cNvPicPr/>
+                  </pic:nvPicPr>
+                  <pic:blipFill>
+                    <a:blip r:embed="rId24"/>
+                    <a:stretch>
+                      <a:fillRect/>
+                    </a:stretch>
+                  </pic:blipFill>
+                  <pic:spPr>
+                    <a:xfrm>
+                      <a:off x="0" y="0"/>
+                      <a:ext cx="5943600" cy="3202305"/>
+                    </a:xfrm>
+                    <a:prstGeom prst="rect">
+                      <a:avLst/>
+                    </a:prstGeom>
+                    <a:ln>
+                      <a:solidFill>
+                        <a:schemeClr val="tx1"/>
+                      </a:solidFill>
+                    </a:ln>
+                  </pic:spPr>
+                </pic:pic>
+              </a:graphicData>
+            </a:graphic>
+          </wp:inline>
+        </w:drawing>
+      </w:r>
+    </w:p>
+    <w:p>
+      <w:pPr>
+        <w:pStyle w:val="a5"/>
+        <w:spacing w:before="0" w:beforeAutospacing="0"/>
+      </w:pPr>
+      <w:r>
+        <w:t>Рис. 16.</w:t>
+      </w:r>
+    </w:p>
+    <w:p>
+      <w:r>
+        <w:t>Обратите внимание, что максимальный размер загружаемого файла – 25МБ. Так что советуем загружать видео невысокого качества (например, 360</w:t>
+      </w:r>
+      <w:r>
+        <w:rPr>
+          <w:rFonts w:hint="eastAsia"/>
+        </w:rPr>
+        <w:t>p</w:t>
+      </w:r>
+      <w:r>
+        <w:t>), сжатые, не длинные</w:t>
+      </w:r>
+      <w:r>
+        <w:t xml:space="preserve">, </w:t>
+      </w:r>
+      <w:r>
+        <w:t xml:space="preserve">формат – </w:t>
+      </w:r>
+      <w:r>
+        <w:rPr>
+          <w:rFonts w:hint="eastAsia"/>
+        </w:rPr>
+        <w:t>m</w:t>
+      </w:r>
+      <w:r>
+        <w:t>p4.</w:t>
+      </w:r>
+    </w:p>
+    <w:p>
+      <w:r>
+        <w:t>Теперь нужно получить ссылку на новое видео</w:t>
+      </w:r>
+      <w:r>
+        <w:t>, оно будет следующим:</w:t>
+      </w:r>
+    </w:p>
+    <w:p>
+      <w:pPr>
+        <w:ind w:firstLine="0"/>
+        <w:rPr>
+          <w:lang w:val="en-US"/>
+        </w:rPr>
+      </w:pPr>
+      <w:hyperlink r:id="rId25" w:history="1">
+        <w:r>
+          <w:rPr>
+            <w:rStyle w:val="a3"/>
+            <w:lang w:val="en-US"/>
+          </w:rPr>
+          <w:t>https</w:t>
+        </w:r>
+        <w:r>
+          <w:rPr>
+            <w:rStyle w:val="a3"/>
+          </w:rPr>
+          <w:t>://</w:t>
+        </w:r>
+        <w:r>
+          <w:rPr>
+            <w:rStyle w:val="a3"/>
+            <w:b/>
+            <w:bCs/>
+          </w:rPr>
+          <w:t>ВАШ_ЛОГИН_ГИТХАБА</w:t>
+        </w:r>
+        <w:r>
+          <w:rPr>
+            <w:rStyle w:val="a3"/>
+          </w:rPr>
+          <w:t>.</w:t>
+        </w:r>
+        <w:proofErr w:type="spellStart"/>
+        <w:r>
+          <w:rPr>
+            <w:rStyle w:val="a3"/>
+            <w:lang w:val="en-US"/>
+          </w:rPr>
+          <w:t>github</w:t>
+        </w:r>
+        <w:proofErr w:type="spellEnd"/>
+        <w:r>
+          <w:rPr>
+            <w:rStyle w:val="a3"/>
+          </w:rPr>
+          <w:t>.</w:t>
+        </w:r>
+        <w:r>
+          <w:rPr>
+            <w:rStyle w:val="a3"/>
+            <w:lang w:val="en-US"/>
+          </w:rPr>
+          <w:t>io</w:t>
+        </w:r>
+        <w:r>
+          <w:rPr>
+            <w:rStyle w:val="a3"/>
+          </w:rPr>
+          <w:t>/</w:t>
+        </w:r>
+        <w:proofErr w:type="spellStart"/>
+        <w:r>
+          <w:rPr>
+            <w:rStyle w:val="a3"/>
+            <w:lang w:val="en-US"/>
+          </w:rPr>
+          <w:t>istumuseumstorage</w:t>
+        </w:r>
+        <w:proofErr w:type="spellEnd"/>
+        <w:r>
+          <w:rPr>
+            <w:rStyle w:val="a3"/>
+          </w:rPr>
+          <w:t>/</w:t>
+        </w:r>
+        <w:r>
+          <w:rPr>
+            <w:rStyle w:val="a3"/>
+            <w:b/>
+            <w:bCs/>
+          </w:rPr>
+          <w:t>НАЗВАНИЕ_ФАЙЛА</w:t>
+        </w:r>
+        <w:r>
+          <w:rPr>
+            <w:rStyle w:val="a3"/>
+          </w:rPr>
+          <w:t>.</w:t>
+        </w:r>
+        <w:proofErr w:type="spellStart"/>
+        <w:r>
+          <w:rPr>
+            <w:rStyle w:val="a3"/>
+            <w:lang w:val="en-US"/>
+          </w:rPr>
+          <w:t>mp</w:t>
+        </w:r>
+        <w:proofErr w:type="spellEnd"/>
+        <w:r>
+          <w:rPr>
+            <w:rStyle w:val="a3"/>
+          </w:rPr>
+          <w:t>4</w:t>
+        </w:r>
+      </w:hyperlink>
+    </w:p>
+    <w:p>
+      <w:r>
+        <w:t>Вот теперь эту ссылку можно вставлять в настройку видео-элемента внутри зала, в поле ссылки.</w:t>
+      </w:r>
+    </w:p>
+    <w:p>
+      <w:pPr>
+        <w:rPr>
+          <w:rFonts w:hint="eastAsia"/>
+        </w:rPr>
+      </w:pPr>
+    </w:p>
     <w:sectPr>
       <w:pgSz w:w="12240" w:h="15840"/>
       <w:pgMar w:top="1440" w:right="1440" w:bottom="1440" w:left="1440" w:header="720" w:footer="720" w:gutter="0"/>
@@ -1750,6 +2815,95 @@
 <file path=word/numbering.xml><?xml version="1.0" encoding="utf-8"?>
 <w:numbering xmlns:wpc="http://schemas.microsoft.com/office/word/2010/wordprocessingCanvas" xmlns:cx="http://schemas.microsoft.com/office/drawing/2014/chartex" xmlns:cx1="http://schemas.microsoft.com/office/drawing/2015/9/8/chartex" xmlns:cx2="http://schemas.microsoft.com/office/drawing/2015/10/21/chartex" xmlns:cx3="http://schemas.microsoft.com/office/drawing/2016/5/9/chartex" xmlns:cx4="http://schemas.microsoft.com/office/drawing/2016/5/10/chartex" xmlns:cx5="http://schemas.microsoft.com/office/drawing/2016/5/11/chartex" xmlns:cx6="http://schemas.microsoft.com/office/drawing/2016/5/12/chartex" xmlns:cx7="http://schemas.microsoft.com/office/drawing/2016/5/13/chartex" xmlns:cx8="http://schemas.microsoft.com/office/drawing/2016/5/14/chartex" xmlns:mc="http://schemas.openxmlformats.org/markup-compatibility/2006" xmlns:aink="http://schemas.microsoft.com/office/drawing/2016/ink" xmlns:am3d="http://schemas.microsoft.com/office/drawing/2017/model3d" xmlns:o="urn:schemas-microsoft-com:office:office" xmlns:r="http://schemas.openxmlformats.org/officeDocument/2006/relationships" xmlns:m="http://schemas.openxmlformats.org/officeDocument/2006/math" xmlns:v="urn:schemas-microsoft-com:vml" xmlns:wp14="http://schemas.microsoft.com/office/word/2010/wordprocessingDrawing" xmlns:wp="http://schemas.openxmlformats.org/drawingml/2006/wordprocessingDrawing" xmlns:w10="urn:schemas-microsoft-com:office:word" xmlns:w="http://schemas.openxmlformats.org/wordprocessingml/2006/main" xmlns:w14="http://schemas.microsoft.com/office/word/2010/wordml" xmlns:w15="http://schemas.microsoft.com/office/word/2012/wordml" xmlns:w16cex="http://schemas.microsoft.com/office/word/2018/wordml/cex" xmlns:w16cid="http://schemas.microsoft.com/office/word/2016/wordml/cid" xmlns:w16="http://schemas.microsoft.com/office/word/2018/wordml" xmlns:w16sdtdh="http://schemas.microsoft.com/office/word/2020/wordml/sdtdatahash" xmlns:w16se="http://schemas.microsoft.com/office/word/2015/wordml/symex" xmlns:wpg="http://schemas.microsoft.com/office/word/2010/wordprocessingGroup" xmlns:wpi="http://schemas.microsoft.com/office/word/2010/wordprocessingInk" xmlns:wne="http://schemas.microsoft.com/office/word/2006/wordml" xmlns:wps="http://schemas.microsoft.com/office/word/2010/wordprocessingShape" mc:Ignorable="w14 w15 w16se w16cid w16 w16cex w16sdtdh wp14">
   <w:abstractNum w:abstractNumId="0" w15:restartNumberingAfterBreak="0">
+    <w:nsid w:val="17861BC2"/>
+    <w:multiLevelType w:val="hybridMultilevel"/>
+    <w:tmpl w:val="FC46A3F2"/>
+    <w:lvl w:ilvl="0" w:tplc="3BF806D2">
+      <w:start w:val="1"/>
+      <w:numFmt w:val="decimal"/>
+      <w:lvlText w:val="%1)"/>
+      <w:lvlJc w:val="left"/>
+      <w:pPr>
+        <w:ind w:left="1429" w:hanging="360"/>
+      </w:pPr>
+      <w:rPr>
+        <w:rFonts w:hint="default"/>
+      </w:rPr>
+    </w:lvl>
+    <w:lvl w:ilvl="1" w:tplc="04190019" w:tentative="1">
+      <w:start w:val="1"/>
+      <w:numFmt w:val="lowerLetter"/>
+      <w:lvlText w:val="%2."/>
+      <w:lvlJc w:val="left"/>
+      <w:pPr>
+        <w:ind w:left="2149" w:hanging="360"/>
+      </w:pPr>
+    </w:lvl>
+    <w:lvl w:ilvl="2" w:tplc="0419001B" w:tentative="1">
+      <w:start w:val="1"/>
+      <w:numFmt w:val="lowerRoman"/>
+      <w:lvlText w:val="%3."/>
+      <w:lvlJc w:val="right"/>
+      <w:pPr>
+        <w:ind w:left="2869" w:hanging="180"/>
+      </w:pPr>
+    </w:lvl>
+    <w:lvl w:ilvl="3" w:tplc="0419000F" w:tentative="1">
+      <w:start w:val="1"/>
+      <w:numFmt w:val="decimal"/>
+      <w:lvlText w:val="%4."/>
+      <w:lvlJc w:val="left"/>
+      <w:pPr>
+        <w:ind w:left="3589" w:hanging="360"/>
+      </w:pPr>
+    </w:lvl>
+    <w:lvl w:ilvl="4" w:tplc="04190019" w:tentative="1">
+      <w:start w:val="1"/>
+      <w:numFmt w:val="lowerLetter"/>
+      <w:lvlText w:val="%5."/>
+      <w:lvlJc w:val="left"/>
+      <w:pPr>
+        <w:ind w:left="4309" w:hanging="360"/>
+      </w:pPr>
+    </w:lvl>
+    <w:lvl w:ilvl="5" w:tplc="0419001B" w:tentative="1">
+      <w:start w:val="1"/>
+      <w:numFmt w:val="lowerRoman"/>
+      <w:lvlText w:val="%6."/>
+      <w:lvlJc w:val="right"/>
+      <w:pPr>
+        <w:ind w:left="5029" w:hanging="180"/>
+      </w:pPr>
+    </w:lvl>
+    <w:lvl w:ilvl="6" w:tplc="0419000F" w:tentative="1">
+      <w:start w:val="1"/>
+      <w:numFmt w:val="decimal"/>
+      <w:lvlText w:val="%7."/>
+      <w:lvlJc w:val="left"/>
+      <w:pPr>
+        <w:ind w:left="5749" w:hanging="360"/>
+      </w:pPr>
+    </w:lvl>
+    <w:lvl w:ilvl="7" w:tplc="04190019" w:tentative="1">
+      <w:start w:val="1"/>
+      <w:numFmt w:val="lowerLetter"/>
+      <w:lvlText w:val="%8."/>
+      <w:lvlJc w:val="left"/>
+      <w:pPr>
+        <w:ind w:left="6469" w:hanging="360"/>
+      </w:pPr>
+    </w:lvl>
+    <w:lvl w:ilvl="8" w:tplc="0419001B" w:tentative="1">
+      <w:start w:val="1"/>
+      <w:numFmt w:val="lowerRoman"/>
+      <w:lvlText w:val="%9."/>
+      <w:lvlJc w:val="right"/>
+      <w:pPr>
+        <w:ind w:left="7189" w:hanging="180"/>
+      </w:pPr>
+    </w:lvl>
+  </w:abstractNum>
+  <w:abstractNum w:abstractNumId="1" w15:restartNumberingAfterBreak="0">
     <w:nsid w:val="2B04059A"/>
     <w:multiLevelType w:val="hybridMultilevel"/>
     <w:tmpl w:val="438A8DF6"/>
@@ -1835,8 +2989,195 @@
       </w:pPr>
     </w:lvl>
   </w:abstractNum>
+  <w:abstractNum w:abstractNumId="2" w15:restartNumberingAfterBreak="0">
+    <w:nsid w:val="6E89474D"/>
+    <w:multiLevelType w:val="hybridMultilevel"/>
+    <w:tmpl w:val="C828283E"/>
+    <w:lvl w:ilvl="0" w:tplc="04190011">
+      <w:start w:val="1"/>
+      <w:numFmt w:val="decimal"/>
+      <w:lvlText w:val="%1)"/>
+      <w:lvlJc w:val="left"/>
+      <w:pPr>
+        <w:ind w:left="720" w:hanging="360"/>
+      </w:pPr>
+      <w:rPr>
+        <w:rFonts w:hint="default"/>
+      </w:rPr>
+    </w:lvl>
+    <w:lvl w:ilvl="1" w:tplc="04190019" w:tentative="1">
+      <w:start w:val="1"/>
+      <w:numFmt w:val="lowerLetter"/>
+      <w:lvlText w:val="%2."/>
+      <w:lvlJc w:val="left"/>
+      <w:pPr>
+        <w:ind w:left="1440" w:hanging="360"/>
+      </w:pPr>
+    </w:lvl>
+    <w:lvl w:ilvl="2" w:tplc="0419001B" w:tentative="1">
+      <w:start w:val="1"/>
+      <w:numFmt w:val="lowerRoman"/>
+      <w:lvlText w:val="%3."/>
+      <w:lvlJc w:val="right"/>
+      <w:pPr>
+        <w:ind w:left="2160" w:hanging="180"/>
+      </w:pPr>
+    </w:lvl>
+    <w:lvl w:ilvl="3" w:tplc="0419000F" w:tentative="1">
+      <w:start w:val="1"/>
+      <w:numFmt w:val="decimal"/>
+      <w:lvlText w:val="%4."/>
+      <w:lvlJc w:val="left"/>
+      <w:pPr>
+        <w:ind w:left="2880" w:hanging="360"/>
+      </w:pPr>
+    </w:lvl>
+    <w:lvl w:ilvl="4" w:tplc="04190019" w:tentative="1">
+      <w:start w:val="1"/>
+      <w:numFmt w:val="lowerLetter"/>
+      <w:lvlText w:val="%5."/>
+      <w:lvlJc w:val="left"/>
+      <w:pPr>
+        <w:ind w:left="3600" w:hanging="360"/>
+      </w:pPr>
+    </w:lvl>
+    <w:lvl w:ilvl="5" w:tplc="0419001B" w:tentative="1">
+      <w:start w:val="1"/>
+      <w:numFmt w:val="lowerRoman"/>
+      <w:lvlText w:val="%6."/>
+      <w:lvlJc w:val="right"/>
+      <w:pPr>
+        <w:ind w:left="4320" w:hanging="180"/>
+      </w:pPr>
+    </w:lvl>
+    <w:lvl w:ilvl="6" w:tplc="0419000F" w:tentative="1">
+      <w:start w:val="1"/>
+      <w:numFmt w:val="decimal"/>
+      <w:lvlText w:val="%7."/>
+      <w:lvlJc w:val="left"/>
+      <w:pPr>
+        <w:ind w:left="5040" w:hanging="360"/>
+      </w:pPr>
+    </w:lvl>
+    <w:lvl w:ilvl="7" w:tplc="04190019" w:tentative="1">
+      <w:start w:val="1"/>
+      <w:numFmt w:val="lowerLetter"/>
+      <w:lvlText w:val="%8."/>
+      <w:lvlJc w:val="left"/>
+      <w:pPr>
+        <w:ind w:left="5760" w:hanging="360"/>
+      </w:pPr>
+    </w:lvl>
+    <w:lvl w:ilvl="8" w:tplc="0419001B" w:tentative="1">
+      <w:start w:val="1"/>
+      <w:numFmt w:val="lowerRoman"/>
+      <w:lvlText w:val="%9."/>
+      <w:lvlJc w:val="right"/>
+      <w:pPr>
+        <w:ind w:left="6480" w:hanging="180"/>
+      </w:pPr>
+    </w:lvl>
+  </w:abstractNum>
+  <w:abstractNum w:abstractNumId="3" w15:restartNumberingAfterBreak="0">
+    <w:nsid w:val="7B345A84"/>
+    <w:multiLevelType w:val="hybridMultilevel"/>
+    <w:tmpl w:val="EEF25DD8"/>
+    <w:lvl w:ilvl="0" w:tplc="2D602078">
+      <w:start w:val="1"/>
+      <w:numFmt w:val="decimal"/>
+      <w:lvlText w:val="%1."/>
+      <w:lvlJc w:val="left"/>
+      <w:pPr>
+        <w:ind w:left="1069" w:hanging="360"/>
+      </w:pPr>
+      <w:rPr>
+        <w:rFonts w:hint="default"/>
+      </w:rPr>
+    </w:lvl>
+    <w:lvl w:ilvl="1" w:tplc="04190019" w:tentative="1">
+      <w:start w:val="1"/>
+      <w:numFmt w:val="lowerLetter"/>
+      <w:lvlText w:val="%2."/>
+      <w:lvlJc w:val="left"/>
+      <w:pPr>
+        <w:ind w:left="1789" w:hanging="360"/>
+      </w:pPr>
+    </w:lvl>
+    <w:lvl w:ilvl="2" w:tplc="0419001B" w:tentative="1">
+      <w:start w:val="1"/>
+      <w:numFmt w:val="lowerRoman"/>
+      <w:lvlText w:val="%3."/>
+      <w:lvlJc w:val="right"/>
+      <w:pPr>
+        <w:ind w:left="2509" w:hanging="180"/>
+      </w:pPr>
+    </w:lvl>
+    <w:lvl w:ilvl="3" w:tplc="0419000F" w:tentative="1">
+      <w:start w:val="1"/>
+      <w:numFmt w:val="decimal"/>
+      <w:lvlText w:val="%4."/>
+      <w:lvlJc w:val="left"/>
+      <w:pPr>
+        <w:ind w:left="3229" w:hanging="360"/>
+      </w:pPr>
+    </w:lvl>
+    <w:lvl w:ilvl="4" w:tplc="04190019" w:tentative="1">
+      <w:start w:val="1"/>
+      <w:numFmt w:val="lowerLetter"/>
+      <w:lvlText w:val="%5."/>
+      <w:lvlJc w:val="left"/>
+      <w:pPr>
+        <w:ind w:left="3949" w:hanging="360"/>
+      </w:pPr>
+    </w:lvl>
+    <w:lvl w:ilvl="5" w:tplc="0419001B" w:tentative="1">
+      <w:start w:val="1"/>
+      <w:numFmt w:val="lowerRoman"/>
+      <w:lvlText w:val="%6."/>
+      <w:lvlJc w:val="right"/>
+      <w:pPr>
+        <w:ind w:left="4669" w:hanging="180"/>
+      </w:pPr>
+    </w:lvl>
+    <w:lvl w:ilvl="6" w:tplc="0419000F" w:tentative="1">
+      <w:start w:val="1"/>
+      <w:numFmt w:val="decimal"/>
+      <w:lvlText w:val="%7."/>
+      <w:lvlJc w:val="left"/>
+      <w:pPr>
+        <w:ind w:left="5389" w:hanging="360"/>
+      </w:pPr>
+    </w:lvl>
+    <w:lvl w:ilvl="7" w:tplc="04190019" w:tentative="1">
+      <w:start w:val="1"/>
+      <w:numFmt w:val="lowerLetter"/>
+      <w:lvlText w:val="%8."/>
+      <w:lvlJc w:val="left"/>
+      <w:pPr>
+        <w:ind w:left="6109" w:hanging="360"/>
+      </w:pPr>
+    </w:lvl>
+    <w:lvl w:ilvl="8" w:tplc="0419001B" w:tentative="1">
+      <w:start w:val="1"/>
+      <w:numFmt w:val="lowerRoman"/>
+      <w:lvlText w:val="%9."/>
+      <w:lvlJc w:val="right"/>
+      <w:pPr>
+        <w:ind w:left="6829" w:hanging="180"/>
+      </w:pPr>
+    </w:lvl>
+  </w:abstractNum>
   <w:num w:numId="1">
+    <w:abstractNumId w:val="1"/>
+  </w:num>
+  <w:num w:numId="2">
+    <w:abstractNumId w:val="3"/>
+  </w:num>
+  <w:num w:numId="3">
     <w:abstractNumId w:val="0"/>
+  </w:num>
+  <w:num w:numId="4">
+    <w:abstractNumId w:val="2"/>
   </w:num>
 </w:numbering>
 </file>
@@ -2239,7 +3580,7 @@
   <w:style w:type="paragraph" w:default="1" w:styleId="a">
     <w:name w:val="Normal"/>
     <w:qFormat/>
-    <w:rsid w:val="0046727D"/>
+    <w:rsid w:val="00172118"/>
     <w:pPr>
       <w:spacing w:before="120" w:after="120" w:line="360" w:lineRule="auto"/>
       <w:ind w:firstLine="709"/>

</xml_diff>

<commit_message>
Added roles desc in doc
</commit_message>
<xml_diff>
--- a/Documentation/Инструкция по администрированию Музея.docx
+++ b/Documentation/Инструкция по администрированию Музея.docx
@@ -138,7 +138,7 @@
           <w:r>
             <w:fldChar w:fldCharType="separate"/>
           </w:r>
-          <w:hyperlink w:anchor="_Toc124024374" w:history="1">
+          <w:hyperlink w:anchor="_Toc124939204" w:history="1">
             <w:r>
               <w:rPr>
                 <w:rStyle w:val="a3"/>
@@ -165,7 +165,7 @@
                 <w:noProof/>
                 <w:webHidden/>
               </w:rPr>
-              <w:instrText xml:space="preserve"> PAGEREF _Toc124024374 \h </w:instrText>
+              <w:instrText xml:space="preserve"> PAGEREF _Toc124939204 \h </w:instrText>
             </w:r>
             <w:r>
               <w:rPr>
@@ -208,7 +208,7 @@
               <w:sz w:val="22"/>
             </w:rPr>
           </w:pPr>
-          <w:hyperlink w:anchor="_Toc124024375" w:history="1">
+          <w:hyperlink w:anchor="_Toc124939205" w:history="1">
             <w:r>
               <w:rPr>
                 <w:rStyle w:val="a3"/>
@@ -235,7 +235,7 @@
                 <w:noProof/>
                 <w:webHidden/>
               </w:rPr>
-              <w:instrText xml:space="preserve"> PAGEREF _Toc124024375 \h </w:instrText>
+              <w:instrText xml:space="preserve"> PAGEREF _Toc124939205 \h </w:instrText>
             </w:r>
             <w:r>
               <w:rPr>
@@ -278,13 +278,13 @@
               <w:sz w:val="22"/>
             </w:rPr>
           </w:pPr>
-          <w:hyperlink w:anchor="_Toc124024376" w:history="1">
+          <w:hyperlink w:anchor="_Toc124939206" w:history="1">
             <w:r>
               <w:rPr>
                 <w:rStyle w:val="a3"/>
                 <w:noProof/>
               </w:rPr>
-              <w:t>Окно просмотра</w:t>
+              <w:t>Роли</w:t>
             </w:r>
             <w:r>
               <w:rPr>
@@ -305,7 +305,287 @@
                 <w:noProof/>
                 <w:webHidden/>
               </w:rPr>
-              <w:instrText xml:space="preserve"> PAGEREF _Toc124024376 \h </w:instrText>
+              <w:instrText xml:space="preserve"> PAGEREF _Toc124939206 \h </w:instrText>
+            </w:r>
+            <w:r>
+              <w:rPr>
+                <w:noProof/>
+                <w:webHidden/>
+              </w:rPr>
+            </w:r>
+            <w:r>
+              <w:rPr>
+                <w:noProof/>
+                <w:webHidden/>
+              </w:rPr>
+              <w:fldChar w:fldCharType="separate"/>
+            </w:r>
+            <w:r>
+              <w:rPr>
+                <w:noProof/>
+                <w:webHidden/>
+              </w:rPr>
+              <w:t>4</w:t>
+            </w:r>
+            <w:r>
+              <w:rPr>
+                <w:noProof/>
+                <w:webHidden/>
+              </w:rPr>
+              <w:fldChar w:fldCharType="end"/>
+            </w:r>
+          </w:hyperlink>
+        </w:p>
+        <w:p>
+          <w:pPr>
+            <w:pStyle w:val="21"/>
+            <w:tabs>
+              <w:tab w:val="right" w:leader="dot" w:pos="9350"/>
+            </w:tabs>
+            <w:rPr>
+              <w:rFonts w:asciiTheme="minorHAnsi" w:hAnsiTheme="minorHAnsi"/>
+              <w:noProof/>
+              <w:sz w:val="22"/>
+            </w:rPr>
+          </w:pPr>
+          <w:hyperlink w:anchor="_Toc124939207" w:history="1">
+            <w:r>
+              <w:rPr>
+                <w:rStyle w:val="a3"/>
+                <w:noProof/>
+              </w:rPr>
+              <w:t>Зарегистрированный</w:t>
+            </w:r>
+            <w:r>
+              <w:rPr>
+                <w:noProof/>
+                <w:webHidden/>
+              </w:rPr>
+              <w:tab/>
+            </w:r>
+            <w:r>
+              <w:rPr>
+                <w:noProof/>
+                <w:webHidden/>
+              </w:rPr>
+              <w:fldChar w:fldCharType="begin"/>
+            </w:r>
+            <w:r>
+              <w:rPr>
+                <w:noProof/>
+                <w:webHidden/>
+              </w:rPr>
+              <w:instrText xml:space="preserve"> PAGEREF _Toc124939207 \h </w:instrText>
+            </w:r>
+            <w:r>
+              <w:rPr>
+                <w:noProof/>
+                <w:webHidden/>
+              </w:rPr>
+            </w:r>
+            <w:r>
+              <w:rPr>
+                <w:noProof/>
+                <w:webHidden/>
+              </w:rPr>
+              <w:fldChar w:fldCharType="separate"/>
+            </w:r>
+            <w:r>
+              <w:rPr>
+                <w:noProof/>
+                <w:webHidden/>
+              </w:rPr>
+              <w:t>4</w:t>
+            </w:r>
+            <w:r>
+              <w:rPr>
+                <w:noProof/>
+                <w:webHidden/>
+              </w:rPr>
+              <w:fldChar w:fldCharType="end"/>
+            </w:r>
+          </w:hyperlink>
+        </w:p>
+        <w:p>
+          <w:pPr>
+            <w:pStyle w:val="21"/>
+            <w:tabs>
+              <w:tab w:val="right" w:leader="dot" w:pos="9350"/>
+            </w:tabs>
+            <w:rPr>
+              <w:rFonts w:asciiTheme="minorHAnsi" w:hAnsiTheme="minorHAnsi"/>
+              <w:noProof/>
+              <w:sz w:val="22"/>
+            </w:rPr>
+          </w:pPr>
+          <w:hyperlink w:anchor="_Toc124939208" w:history="1">
+            <w:r>
+              <w:rPr>
+                <w:rStyle w:val="a3"/>
+                <w:noProof/>
+              </w:rPr>
+              <w:t>Гость</w:t>
+            </w:r>
+            <w:r>
+              <w:rPr>
+                <w:noProof/>
+                <w:webHidden/>
+              </w:rPr>
+              <w:tab/>
+            </w:r>
+            <w:r>
+              <w:rPr>
+                <w:noProof/>
+                <w:webHidden/>
+              </w:rPr>
+              <w:fldChar w:fldCharType="begin"/>
+            </w:r>
+            <w:r>
+              <w:rPr>
+                <w:noProof/>
+                <w:webHidden/>
+              </w:rPr>
+              <w:instrText xml:space="preserve"> PAGEREF _Toc124939208 \h </w:instrText>
+            </w:r>
+            <w:r>
+              <w:rPr>
+                <w:noProof/>
+                <w:webHidden/>
+              </w:rPr>
+            </w:r>
+            <w:r>
+              <w:rPr>
+                <w:noProof/>
+                <w:webHidden/>
+              </w:rPr>
+              <w:fldChar w:fldCharType="separate"/>
+            </w:r>
+            <w:r>
+              <w:rPr>
+                <w:noProof/>
+                <w:webHidden/>
+              </w:rPr>
+              <w:t>4</w:t>
+            </w:r>
+            <w:r>
+              <w:rPr>
+                <w:noProof/>
+                <w:webHidden/>
+              </w:rPr>
+              <w:fldChar w:fldCharType="end"/>
+            </w:r>
+          </w:hyperlink>
+        </w:p>
+        <w:p>
+          <w:pPr>
+            <w:pStyle w:val="21"/>
+            <w:tabs>
+              <w:tab w:val="right" w:leader="dot" w:pos="9350"/>
+            </w:tabs>
+            <w:rPr>
+              <w:rFonts w:asciiTheme="minorHAnsi" w:hAnsiTheme="minorHAnsi"/>
+              <w:noProof/>
+              <w:sz w:val="22"/>
+            </w:rPr>
+          </w:pPr>
+          <w:hyperlink w:anchor="_Toc124939209" w:history="1">
+            <w:r>
+              <w:rPr>
+                <w:rStyle w:val="a3"/>
+                <w:noProof/>
+              </w:rPr>
+              <w:t>Редактор</w:t>
+            </w:r>
+            <w:r>
+              <w:rPr>
+                <w:noProof/>
+                <w:webHidden/>
+              </w:rPr>
+              <w:tab/>
+            </w:r>
+            <w:r>
+              <w:rPr>
+                <w:noProof/>
+                <w:webHidden/>
+              </w:rPr>
+              <w:fldChar w:fldCharType="begin"/>
+            </w:r>
+            <w:r>
+              <w:rPr>
+                <w:noProof/>
+                <w:webHidden/>
+              </w:rPr>
+              <w:instrText xml:space="preserve"> PAGEREF _Toc124939209 \h </w:instrText>
+            </w:r>
+            <w:r>
+              <w:rPr>
+                <w:noProof/>
+                <w:webHidden/>
+              </w:rPr>
+            </w:r>
+            <w:r>
+              <w:rPr>
+                <w:noProof/>
+                <w:webHidden/>
+              </w:rPr>
+              <w:fldChar w:fldCharType="separate"/>
+            </w:r>
+            <w:r>
+              <w:rPr>
+                <w:noProof/>
+                <w:webHidden/>
+              </w:rPr>
+              <w:t>4</w:t>
+            </w:r>
+            <w:r>
+              <w:rPr>
+                <w:noProof/>
+                <w:webHidden/>
+              </w:rPr>
+              <w:fldChar w:fldCharType="end"/>
+            </w:r>
+          </w:hyperlink>
+        </w:p>
+        <w:p>
+          <w:pPr>
+            <w:pStyle w:val="21"/>
+            <w:tabs>
+              <w:tab w:val="right" w:leader="dot" w:pos="9350"/>
+            </w:tabs>
+            <w:rPr>
+              <w:rFonts w:asciiTheme="minorHAnsi" w:hAnsiTheme="minorHAnsi"/>
+              <w:noProof/>
+              <w:sz w:val="22"/>
+            </w:rPr>
+          </w:pPr>
+          <w:hyperlink w:anchor="_Toc124939210" w:history="1">
+            <w:r>
+              <w:rPr>
+                <w:rStyle w:val="a3"/>
+                <w:noProof/>
+              </w:rPr>
+              <w:t>Супер-редактор</w:t>
+            </w:r>
+            <w:r>
+              <w:rPr>
+                <w:noProof/>
+                <w:webHidden/>
+              </w:rPr>
+              <w:tab/>
+            </w:r>
+            <w:r>
+              <w:rPr>
+                <w:noProof/>
+                <w:webHidden/>
+              </w:rPr>
+              <w:fldChar w:fldCharType="begin"/>
+            </w:r>
+            <w:r>
+              <w:rPr>
+                <w:noProof/>
+                <w:webHidden/>
+              </w:rPr>
+              <w:instrText xml:space="preserve"> PAGEREF _Toc124939210 \h </w:instrText>
             </w:r>
             <w:r>
               <w:rPr>
@@ -348,13 +628,13 @@
               <w:sz w:val="22"/>
             </w:rPr>
           </w:pPr>
-          <w:hyperlink w:anchor="_Toc124024377" w:history="1">
+          <w:hyperlink w:anchor="_Toc124939211" w:history="1">
             <w:r>
               <w:rPr>
                 <w:rStyle w:val="a3"/>
                 <w:noProof/>
               </w:rPr>
-              <w:t>Окно создания</w:t>
+              <w:t>Окно просмотра</w:t>
             </w:r>
             <w:r>
               <w:rPr>
@@ -375,7 +655,7 @@
                 <w:noProof/>
                 <w:webHidden/>
               </w:rPr>
-              <w:instrText xml:space="preserve"> PAGEREF _Toc124024377 \h </w:instrText>
+              <w:instrText xml:space="preserve"> PAGEREF _Toc124939211 \h </w:instrText>
             </w:r>
             <w:r>
               <w:rPr>
@@ -395,7 +675,7 @@
                 <w:noProof/>
                 <w:webHidden/>
               </w:rPr>
-              <w:t>6</w:t>
+              <w:t>5</w:t>
             </w:r>
             <w:r>
               <w:rPr>
@@ -418,12 +698,82 @@
               <w:sz w:val="22"/>
             </w:rPr>
           </w:pPr>
-          <w:hyperlink w:anchor="_Toc124024378" w:history="1">
+          <w:hyperlink w:anchor="_Toc124939212" w:history="1">
             <w:r>
               <w:rPr>
                 <w:rStyle w:val="a3"/>
                 <w:noProof/>
               </w:rPr>
+              <w:t>Окно создания</w:t>
+            </w:r>
+            <w:r>
+              <w:rPr>
+                <w:noProof/>
+                <w:webHidden/>
+              </w:rPr>
+              <w:tab/>
+            </w:r>
+            <w:r>
+              <w:rPr>
+                <w:noProof/>
+                <w:webHidden/>
+              </w:rPr>
+              <w:fldChar w:fldCharType="begin"/>
+            </w:r>
+            <w:r>
+              <w:rPr>
+                <w:noProof/>
+                <w:webHidden/>
+              </w:rPr>
+              <w:instrText xml:space="preserve"> PAGEREF _Toc124939212 \h </w:instrText>
+            </w:r>
+            <w:r>
+              <w:rPr>
+                <w:noProof/>
+                <w:webHidden/>
+              </w:rPr>
+            </w:r>
+            <w:r>
+              <w:rPr>
+                <w:noProof/>
+                <w:webHidden/>
+              </w:rPr>
+              <w:fldChar w:fldCharType="separate"/>
+            </w:r>
+            <w:r>
+              <w:rPr>
+                <w:noProof/>
+                <w:webHidden/>
+              </w:rPr>
+              <w:t>7</w:t>
+            </w:r>
+            <w:r>
+              <w:rPr>
+                <w:noProof/>
+                <w:webHidden/>
+              </w:rPr>
+              <w:fldChar w:fldCharType="end"/>
+            </w:r>
+          </w:hyperlink>
+        </w:p>
+        <w:p>
+          <w:pPr>
+            <w:pStyle w:val="11"/>
+            <w:tabs>
+              <w:tab w:val="right" w:leader="dot" w:pos="9350"/>
+            </w:tabs>
+            <w:rPr>
+              <w:rFonts w:asciiTheme="minorHAnsi" w:hAnsiTheme="minorHAnsi"/>
+              <w:noProof/>
+              <w:sz w:val="22"/>
+            </w:rPr>
+          </w:pPr>
+          <w:hyperlink w:anchor="_Toc124939213" w:history="1">
+            <w:r>
+              <w:rPr>
+                <w:rStyle w:val="a3"/>
+                <w:noProof/>
+              </w:rPr>
               <w:t>Окно редактирования</w:t>
             </w:r>
             <w:r>
@@ -445,7 +795,7 @@
                 <w:noProof/>
                 <w:webHidden/>
               </w:rPr>
-              <w:instrText xml:space="preserve"> PAGEREF _Toc124024378 \h </w:instrText>
+              <w:instrText xml:space="preserve"> PAGEREF _Toc124939213 \h </w:instrText>
             </w:r>
             <w:r>
               <w:rPr>
@@ -465,7 +815,7 @@
                 <w:noProof/>
                 <w:webHidden/>
               </w:rPr>
-              <w:t>9</w:t>
+              <w:t>10</w:t>
             </w:r>
             <w:r>
               <w:rPr>
@@ -488,7 +838,7 @@
               <w:sz w:val="22"/>
             </w:rPr>
           </w:pPr>
-          <w:hyperlink w:anchor="_Toc124024379" w:history="1">
+          <w:hyperlink w:anchor="_Toc124939214" w:history="1">
             <w:r>
               <w:rPr>
                 <w:rStyle w:val="a3"/>
@@ -515,7 +865,7 @@
                 <w:noProof/>
                 <w:webHidden/>
               </w:rPr>
-              <w:instrText xml:space="preserve"> PAGEREF _Toc124024379 \h </w:instrText>
+              <w:instrText xml:space="preserve"> PAGEREF _Toc124939214 \h </w:instrText>
             </w:r>
             <w:r>
               <w:rPr>
@@ -535,7 +885,7 @@
                 <w:noProof/>
                 <w:webHidden/>
               </w:rPr>
-              <w:t>11</w:t>
+              <w:t>12</w:t>
             </w:r>
             <w:r>
               <w:rPr>
@@ -558,7 +908,7 @@
               <w:sz w:val="22"/>
             </w:rPr>
           </w:pPr>
-          <w:hyperlink w:anchor="_Toc124024380" w:history="1">
+          <w:hyperlink w:anchor="_Toc124939215" w:history="1">
             <w:r>
               <w:rPr>
                 <w:rStyle w:val="a3"/>
@@ -585,7 +935,7 @@
                 <w:noProof/>
                 <w:webHidden/>
               </w:rPr>
-              <w:instrText xml:space="preserve"> PAGEREF _Toc124024380 \h </w:instrText>
+              <w:instrText xml:space="preserve"> PAGEREF _Toc124939215 \h </w:instrText>
             </w:r>
             <w:r>
               <w:rPr>
@@ -605,7 +955,7 @@
                 <w:noProof/>
                 <w:webHidden/>
               </w:rPr>
-              <w:t>13</w:t>
+              <w:t>14</w:t>
             </w:r>
             <w:r>
               <w:rPr>
@@ -628,7 +978,7 @@
               <w:sz w:val="22"/>
             </w:rPr>
           </w:pPr>
-          <w:hyperlink w:anchor="_Toc124024381" w:history="1">
+          <w:hyperlink w:anchor="_Toc124939216" w:history="1">
             <w:r>
               <w:rPr>
                 <w:rStyle w:val="a3"/>
@@ -655,7 +1005,7 @@
                 <w:noProof/>
                 <w:webHidden/>
               </w:rPr>
-              <w:instrText xml:space="preserve"> PAGEREF _Toc124024381 \h </w:instrText>
+              <w:instrText xml:space="preserve"> PAGEREF _Toc124939216 \h </w:instrText>
             </w:r>
             <w:r>
               <w:rPr>
@@ -675,7 +1025,7 @@
                 <w:noProof/>
                 <w:webHidden/>
               </w:rPr>
-              <w:t>14</w:t>
+              <w:t>15</w:t>
             </w:r>
             <w:r>
               <w:rPr>
@@ -714,7 +1064,7 @@
           <w:lang w:val="ru-RU"/>
         </w:rPr>
       </w:pPr>
-      <w:bookmarkStart w:id="0" w:name="_Toc124024374"/>
+      <w:bookmarkStart w:id="0" w:name="_Toc124939204"/>
       <w:r>
         <w:rPr>
           <w:lang w:val="ru-RU"/>
@@ -825,7 +1175,7 @@
           <w:lang w:val="ru-RU"/>
         </w:rPr>
       </w:pPr>
-      <w:bookmarkStart w:id="1" w:name="_Toc124024375"/>
+      <w:bookmarkStart w:id="1" w:name="_Toc124939205"/>
       <w:r>
         <w:rPr>
           <w:lang w:val="ru-RU"/>
@@ -933,7 +1283,118 @@
           <w:lang w:val="ru-RU"/>
         </w:rPr>
       </w:pPr>
-      <w:bookmarkStart w:id="2" w:name="_Toc124024376"/>
+      <w:bookmarkStart w:id="2" w:name="_Toc124939206"/>
+      <w:r>
+        <w:rPr>
+          <w:lang w:val="ru-RU"/>
+        </w:rPr>
+        <w:lastRenderedPageBreak/>
+        <w:t>Роли</w:t>
+      </w:r>
+      <w:bookmarkEnd w:id="2"/>
+    </w:p>
+    <w:p>
+      <w:pPr>
+        <w:pStyle w:val="2"/>
+      </w:pPr>
+      <w:bookmarkStart w:id="3" w:name="_Toc124939207"/>
+      <w:r>
+        <w:t>Зарегистрированный</w:t>
+      </w:r>
+      <w:bookmarkEnd w:id="3"/>
+    </w:p>
+    <w:p>
+      <w:r>
+        <w:t>Пользователь зарегистрировался, но не был активирован администратором музея. Он не может войти в администраторскую часть.</w:t>
+      </w:r>
+    </w:p>
+    <w:p>
+      <w:pPr>
+        <w:pStyle w:val="2"/>
+      </w:pPr>
+      <w:bookmarkStart w:id="4" w:name="_Toc124939208"/>
+      <w:r>
+        <w:t>Гость</w:t>
+      </w:r>
+      <w:bookmarkEnd w:id="4"/>
+    </w:p>
+    <w:p>
+      <w:r>
+        <w:t xml:space="preserve">Пользователь активирован администратором музея. Может войти в администраторскую часть и только просматривать список залов, их </w:t>
+      </w:r>
+      <w:r>
+        <w:t>2</w:t>
+      </w:r>
+      <w:r>
+        <w:rPr>
+          <w:lang w:val="en-US"/>
+        </w:rPr>
+        <w:t>D</w:t>
+      </w:r>
+      <w:r>
+        <w:t>/3</w:t>
+      </w:r>
+      <w:r>
+        <w:rPr>
+          <w:lang w:val="en-US"/>
+        </w:rPr>
+        <w:t>D</w:t>
+      </w:r>
+      <w:r>
+        <w:t xml:space="preserve">  </w:t>
+      </w:r>
+      <w:r>
+        <w:t>планировки.</w:t>
+      </w:r>
+    </w:p>
+    <w:p>
+      <w:pPr>
+        <w:pStyle w:val="2"/>
+      </w:pPr>
+      <w:bookmarkStart w:id="5" w:name="_Toc124939209"/>
+      <w:r>
+        <w:t>Редактор</w:t>
+      </w:r>
+      <w:bookmarkEnd w:id="5"/>
+    </w:p>
+    <w:p>
+      <w:r>
+        <w:t>Пользователь, помимо прав гостя, может создавать залы музея и редактировать их (только созданные собой).</w:t>
+      </w:r>
+    </w:p>
+    <w:p>
+      <w:pPr>
+        <w:pStyle w:val="2"/>
+      </w:pPr>
+      <w:bookmarkStart w:id="6" w:name="_Toc124939210"/>
+      <w:r>
+        <w:t>Супер-редактор</w:t>
+      </w:r>
+      <w:bookmarkEnd w:id="6"/>
+    </w:p>
+    <w:p>
+      <w:r>
+        <w:t>Пользователь, помимо прав редактора, может редактировать любой зал музея, удалять их.</w:t>
+      </w:r>
+    </w:p>
+    <w:p>
+      <w:pPr>
+        <w:spacing w:before="0" w:after="160" w:line="259" w:lineRule="auto"/>
+        <w:ind w:firstLine="0"/>
+        <w:jc w:val="left"/>
+      </w:pPr>
+      <w:r>
+        <w:br w:type="page"/>
+      </w:r>
+    </w:p>
+    <w:p>
+      <w:pPr>
+        <w:pStyle w:val="1"/>
+        <w:rPr>
+          <w:lang w:val="ru-RU"/>
+        </w:rPr>
+      </w:pPr>
+      <w:bookmarkStart w:id="7" w:name="_Toc124939211"/>
       <w:r>
         <w:rPr>
           <w:lang w:val="ru-RU"/>
@@ -941,7 +1402,7 @@
         <w:lastRenderedPageBreak/>
         <w:t>Окно просмотра</w:t>
       </w:r>
-      <w:bookmarkEnd w:id="2"/>
+      <w:bookmarkEnd w:id="7"/>
     </w:p>
     <w:p>
       <w:pPr>
@@ -1210,7 +1671,7 @@
           <w:lang w:val="ru-RU"/>
         </w:rPr>
       </w:pPr>
-      <w:bookmarkStart w:id="3" w:name="_Toc124024377"/>
+      <w:bookmarkStart w:id="8" w:name="_Toc124939212"/>
       <w:r>
         <w:rPr>
           <w:lang w:val="ru-RU"/>
@@ -1218,7 +1679,7 @@
         <w:lastRenderedPageBreak/>
         <w:t>Окно создания</w:t>
       </w:r>
-      <w:bookmarkEnd w:id="3"/>
+      <w:bookmarkEnd w:id="8"/>
     </w:p>
     <w:p>
       <w:pPr>
@@ -1491,7 +1952,7 @@
           <w:lang w:val="ru-RU"/>
         </w:rPr>
       </w:pPr>
-      <w:bookmarkStart w:id="4" w:name="_Toc124024378"/>
+      <w:bookmarkStart w:id="9" w:name="_Toc124939213"/>
       <w:r>
         <w:rPr>
           <w:lang w:val="ru-RU"/>
@@ -1499,7 +1960,7 @@
         <w:lastRenderedPageBreak/>
         <w:t>Окно редактирования</w:t>
       </w:r>
-      <w:bookmarkEnd w:id="4"/>
+      <w:bookmarkEnd w:id="9"/>
     </w:p>
     <w:p>
       <w:pPr>
@@ -1665,14 +2126,14 @@
       <w:pPr>
         <w:pStyle w:val="2"/>
       </w:pPr>
-      <w:bookmarkStart w:id="5" w:name="_Палитры_и_иконки"/>
-      <w:bookmarkStart w:id="6" w:name="_Toc124024379"/>
-      <w:bookmarkEnd w:id="5"/>
+      <w:bookmarkStart w:id="10" w:name="_Палитры_и_иконки"/>
+      <w:bookmarkStart w:id="11" w:name="_Toc124939214"/>
+      <w:bookmarkEnd w:id="10"/>
       <w:r>
         <w:lastRenderedPageBreak/>
         <w:t>Палитры и иконки</w:t>
       </w:r>
-      <w:bookmarkEnd w:id="6"/>
+      <w:bookmarkEnd w:id="11"/>
     </w:p>
     <w:p>
       <w:pPr>
@@ -1968,12 +2429,12 @@
       <w:pPr>
         <w:pStyle w:val="2"/>
       </w:pPr>
-      <w:bookmarkStart w:id="7" w:name="_Toc124024380"/>
+      <w:bookmarkStart w:id="12" w:name="_Toc124939215"/>
       <w:r>
         <w:lastRenderedPageBreak/>
         <w:t>Настройка</w:t>
       </w:r>
-      <w:bookmarkEnd w:id="7"/>
+      <w:bookmarkEnd w:id="12"/>
     </w:p>
     <w:p>
       <w:pPr>
@@ -2125,12 +2586,12 @@
       <w:pPr>
         <w:pStyle w:val="2"/>
       </w:pPr>
-      <w:bookmarkStart w:id="8" w:name="_Toc124024381"/>
+      <w:bookmarkStart w:id="13" w:name="_Toc124939216"/>
       <w:r>
         <w:lastRenderedPageBreak/>
         <w:t>Настройка – видео</w:t>
       </w:r>
-      <w:bookmarkEnd w:id="8"/>
+      <w:bookmarkEnd w:id="13"/>
     </w:p>
     <w:p>
       <w:r>
@@ -2316,6 +2777,7 @@
       <w:r>
         <w:t xml:space="preserve">рис. 14.1), в подпункте </w:t>
       </w:r>
+      <w:proofErr w:type="spellStart"/>
       <w:r>
         <w:rPr>
           <w:rFonts w:hint="eastAsia"/>
@@ -2323,7 +2785,11 @@
         <w:t>B</w:t>
       </w:r>
       <w:r>
-        <w:t xml:space="preserve">ranch выбрать вместо </w:t>
+        <w:t>ranch</w:t>
+      </w:r>
+      <w:proofErr w:type="spellEnd"/>
+      <w:r>
+        <w:t xml:space="preserve"> выбрать вместо </w:t>
       </w:r>
       <w:r>
         <w:rPr>
@@ -2583,6 +3049,7 @@
       <w:r>
         <w:t xml:space="preserve">В появившемся окне перетащите видео, или выберите их через проводник. Нажмите на </w:t>
       </w:r>
+      <w:proofErr w:type="spellStart"/>
       <w:r>
         <w:rPr>
           <w:rFonts w:hint="eastAsia"/>
@@ -2590,7 +3057,19 @@
         <w:t>C</w:t>
       </w:r>
       <w:r>
-        <w:t>ommit changes:</w:t>
+        <w:t>ommit</w:t>
+      </w:r>
+      <w:proofErr w:type="spellEnd"/>
+      <w:r>
+        <w:t xml:space="preserve"> </w:t>
+      </w:r>
+      <w:proofErr w:type="spellStart"/>
+      <w:r>
+        <w:t>changes</w:t>
+      </w:r>
+      <w:proofErr w:type="spellEnd"/>
+      <w:r>
+        <w:t>:</w:t>
       </w:r>
     </w:p>
     <w:p>
@@ -2723,6 +3202,7 @@
           </w:rPr>
           <w:t>.</w:t>
         </w:r>
+        <w:proofErr w:type="spellStart"/>
         <w:r>
           <w:rPr>
             <w:rStyle w:val="a3"/>
@@ -2730,6 +3210,7 @@
           </w:rPr>
           <w:t>github</w:t>
         </w:r>
+        <w:proofErr w:type="spellEnd"/>
         <w:r>
           <w:rPr>
             <w:rStyle w:val="a3"/>
@@ -2749,6 +3230,7 @@
           </w:rPr>
           <w:t>/</w:t>
         </w:r>
+        <w:proofErr w:type="spellStart"/>
         <w:r>
           <w:rPr>
             <w:rStyle w:val="a3"/>
@@ -2756,6 +3238,7 @@
           </w:rPr>
           <w:t>istumuseumstorage</w:t>
         </w:r>
+        <w:proofErr w:type="spellEnd"/>
         <w:r>
           <w:rPr>
             <w:rStyle w:val="a3"/>
@@ -2776,6 +3259,7 @@
           </w:rPr>
           <w:t>.</w:t>
         </w:r>
+        <w:proofErr w:type="spellStart"/>
         <w:r>
           <w:rPr>
             <w:rStyle w:val="a3"/>
@@ -2783,6 +3267,7 @@
           </w:rPr>
           <w:t>mp</w:t>
         </w:r>
+        <w:proofErr w:type="spellEnd"/>
         <w:r>
           <w:rPr>
             <w:rStyle w:val="a3"/>

</xml_diff>

<commit_message>
Updated doc - images need to be uploaded on imgur
</commit_message>
<xml_diff>
--- a/Documentation/Инструкция по администрированию Музея.docx
+++ b/Documentation/Инструкция по администрированию Музея.docx
@@ -138,7 +138,7 @@
           <w:r>
             <w:fldChar w:fldCharType="separate"/>
           </w:r>
-          <w:hyperlink w:anchor="_Toc124939204" w:history="1">
+          <w:hyperlink w:anchor="_Toc125046108" w:history="1">
             <w:r>
               <w:rPr>
                 <w:rStyle w:val="a3"/>
@@ -165,7 +165,7 @@
                 <w:noProof/>
                 <w:webHidden/>
               </w:rPr>
-              <w:instrText xml:space="preserve"> PAGEREF _Toc124939204 \h </w:instrText>
+              <w:instrText xml:space="preserve"> PAGEREF _Toc125046108 \h </w:instrText>
             </w:r>
             <w:r>
               <w:rPr>
@@ -208,7 +208,7 @@
               <w:sz w:val="22"/>
             </w:rPr>
           </w:pPr>
-          <w:hyperlink w:anchor="_Toc124939205" w:history="1">
+          <w:hyperlink w:anchor="_Toc125046109" w:history="1">
             <w:r>
               <w:rPr>
                 <w:rStyle w:val="a3"/>
@@ -235,7 +235,7 @@
                 <w:noProof/>
                 <w:webHidden/>
               </w:rPr>
-              <w:instrText xml:space="preserve"> PAGEREF _Toc124939205 \h </w:instrText>
+              <w:instrText xml:space="preserve"> PAGEREF _Toc125046109 \h </w:instrText>
             </w:r>
             <w:r>
               <w:rPr>
@@ -278,7 +278,7 @@
               <w:sz w:val="22"/>
             </w:rPr>
           </w:pPr>
-          <w:hyperlink w:anchor="_Toc124939206" w:history="1">
+          <w:hyperlink w:anchor="_Toc125046110" w:history="1">
             <w:r>
               <w:rPr>
                 <w:rStyle w:val="a3"/>
@@ -305,7 +305,7 @@
                 <w:noProof/>
                 <w:webHidden/>
               </w:rPr>
-              <w:instrText xml:space="preserve"> PAGEREF _Toc124939206 \h </w:instrText>
+              <w:instrText xml:space="preserve"> PAGEREF _Toc125046110 \h </w:instrText>
             </w:r>
             <w:r>
               <w:rPr>
@@ -348,7 +348,7 @@
               <w:sz w:val="22"/>
             </w:rPr>
           </w:pPr>
-          <w:hyperlink w:anchor="_Toc124939207" w:history="1">
+          <w:hyperlink w:anchor="_Toc125046111" w:history="1">
             <w:r>
               <w:rPr>
                 <w:rStyle w:val="a3"/>
@@ -375,7 +375,7 @@
                 <w:noProof/>
                 <w:webHidden/>
               </w:rPr>
-              <w:instrText xml:space="preserve"> PAGEREF _Toc124939207 \h </w:instrText>
+              <w:instrText xml:space="preserve"> PAGEREF _Toc125046111 \h </w:instrText>
             </w:r>
             <w:r>
               <w:rPr>
@@ -418,7 +418,7 @@
               <w:sz w:val="22"/>
             </w:rPr>
           </w:pPr>
-          <w:hyperlink w:anchor="_Toc124939208" w:history="1">
+          <w:hyperlink w:anchor="_Toc125046112" w:history="1">
             <w:r>
               <w:rPr>
                 <w:rStyle w:val="a3"/>
@@ -445,7 +445,7 @@
                 <w:noProof/>
                 <w:webHidden/>
               </w:rPr>
-              <w:instrText xml:space="preserve"> PAGEREF _Toc124939208 \h </w:instrText>
+              <w:instrText xml:space="preserve"> PAGEREF _Toc125046112 \h </w:instrText>
             </w:r>
             <w:r>
               <w:rPr>
@@ -488,7 +488,7 @@
               <w:sz w:val="22"/>
             </w:rPr>
           </w:pPr>
-          <w:hyperlink w:anchor="_Toc124939209" w:history="1">
+          <w:hyperlink w:anchor="_Toc125046113" w:history="1">
             <w:r>
               <w:rPr>
                 <w:rStyle w:val="a3"/>
@@ -515,7 +515,7 @@
                 <w:noProof/>
                 <w:webHidden/>
               </w:rPr>
-              <w:instrText xml:space="preserve"> PAGEREF _Toc124939209 \h </w:instrText>
+              <w:instrText xml:space="preserve"> PAGEREF _Toc125046113 \h </w:instrText>
             </w:r>
             <w:r>
               <w:rPr>
@@ -558,7 +558,7 @@
               <w:sz w:val="22"/>
             </w:rPr>
           </w:pPr>
-          <w:hyperlink w:anchor="_Toc124939210" w:history="1">
+          <w:hyperlink w:anchor="_Toc125046114" w:history="1">
             <w:r>
               <w:rPr>
                 <w:rStyle w:val="a3"/>
@@ -585,7 +585,7 @@
                 <w:noProof/>
                 <w:webHidden/>
               </w:rPr>
-              <w:instrText xml:space="preserve"> PAGEREF _Toc124939210 \h </w:instrText>
+              <w:instrText xml:space="preserve"> PAGEREF _Toc125046114 \h </w:instrText>
             </w:r>
             <w:r>
               <w:rPr>
@@ -628,7 +628,7 @@
               <w:sz w:val="22"/>
             </w:rPr>
           </w:pPr>
-          <w:hyperlink w:anchor="_Toc124939211" w:history="1">
+          <w:hyperlink w:anchor="_Toc125046115" w:history="1">
             <w:r>
               <w:rPr>
                 <w:rStyle w:val="a3"/>
@@ -655,7 +655,7 @@
                 <w:noProof/>
                 <w:webHidden/>
               </w:rPr>
-              <w:instrText xml:space="preserve"> PAGEREF _Toc124939211 \h </w:instrText>
+              <w:instrText xml:space="preserve"> PAGEREF _Toc125046115 \h </w:instrText>
             </w:r>
             <w:r>
               <w:rPr>
@@ -698,7 +698,7 @@
               <w:sz w:val="22"/>
             </w:rPr>
           </w:pPr>
-          <w:hyperlink w:anchor="_Toc124939212" w:history="1">
+          <w:hyperlink w:anchor="_Toc125046116" w:history="1">
             <w:r>
               <w:rPr>
                 <w:rStyle w:val="a3"/>
@@ -725,7 +725,7 @@
                 <w:noProof/>
                 <w:webHidden/>
               </w:rPr>
-              <w:instrText xml:space="preserve"> PAGEREF _Toc124939212 \h </w:instrText>
+              <w:instrText xml:space="preserve"> PAGEREF _Toc125046116 \h </w:instrText>
             </w:r>
             <w:r>
               <w:rPr>
@@ -768,7 +768,7 @@
               <w:sz w:val="22"/>
             </w:rPr>
           </w:pPr>
-          <w:hyperlink w:anchor="_Toc124939213" w:history="1">
+          <w:hyperlink w:anchor="_Toc125046117" w:history="1">
             <w:r>
               <w:rPr>
                 <w:rStyle w:val="a3"/>
@@ -795,7 +795,7 @@
                 <w:noProof/>
                 <w:webHidden/>
               </w:rPr>
-              <w:instrText xml:space="preserve"> PAGEREF _Toc124939213 \h </w:instrText>
+              <w:instrText xml:space="preserve"> PAGEREF _Toc125046117 \h </w:instrText>
             </w:r>
             <w:r>
               <w:rPr>
@@ -838,7 +838,7 @@
               <w:sz w:val="22"/>
             </w:rPr>
           </w:pPr>
-          <w:hyperlink w:anchor="_Toc124939214" w:history="1">
+          <w:hyperlink w:anchor="_Toc125046118" w:history="1">
             <w:r>
               <w:rPr>
                 <w:rStyle w:val="a3"/>
@@ -865,7 +865,7 @@
                 <w:noProof/>
                 <w:webHidden/>
               </w:rPr>
-              <w:instrText xml:space="preserve"> PAGEREF _Toc124939214 \h </w:instrText>
+              <w:instrText xml:space="preserve"> PAGEREF _Toc125046118 \h </w:instrText>
             </w:r>
             <w:r>
               <w:rPr>
@@ -908,7 +908,7 @@
               <w:sz w:val="22"/>
             </w:rPr>
           </w:pPr>
-          <w:hyperlink w:anchor="_Toc124939215" w:history="1">
+          <w:hyperlink w:anchor="_Toc125046119" w:history="1">
             <w:r>
               <w:rPr>
                 <w:rStyle w:val="a3"/>
@@ -935,7 +935,7 @@
                 <w:noProof/>
                 <w:webHidden/>
               </w:rPr>
-              <w:instrText xml:space="preserve"> PAGEREF _Toc124939215 \h </w:instrText>
+              <w:instrText xml:space="preserve"> PAGEREF _Toc125046119 \h </w:instrText>
             </w:r>
             <w:r>
               <w:rPr>
@@ -978,12 +978,82 @@
               <w:sz w:val="22"/>
             </w:rPr>
           </w:pPr>
-          <w:hyperlink w:anchor="_Toc124939216" w:history="1">
+          <w:hyperlink w:anchor="_Toc125046120" w:history="1">
             <w:r>
               <w:rPr>
                 <w:rStyle w:val="a3"/>
                 <w:noProof/>
               </w:rPr>
+              <w:t>Настройка – изображение</w:t>
+            </w:r>
+            <w:r>
+              <w:rPr>
+                <w:noProof/>
+                <w:webHidden/>
+              </w:rPr>
+              <w:tab/>
+            </w:r>
+            <w:r>
+              <w:rPr>
+                <w:noProof/>
+                <w:webHidden/>
+              </w:rPr>
+              <w:fldChar w:fldCharType="begin"/>
+            </w:r>
+            <w:r>
+              <w:rPr>
+                <w:noProof/>
+                <w:webHidden/>
+              </w:rPr>
+              <w:instrText xml:space="preserve"> PAGEREF _Toc125046120 \h </w:instrText>
+            </w:r>
+            <w:r>
+              <w:rPr>
+                <w:noProof/>
+                <w:webHidden/>
+              </w:rPr>
+            </w:r>
+            <w:r>
+              <w:rPr>
+                <w:noProof/>
+                <w:webHidden/>
+              </w:rPr>
+              <w:fldChar w:fldCharType="separate"/>
+            </w:r>
+            <w:r>
+              <w:rPr>
+                <w:noProof/>
+                <w:webHidden/>
+              </w:rPr>
+              <w:t>15</w:t>
+            </w:r>
+            <w:r>
+              <w:rPr>
+                <w:noProof/>
+                <w:webHidden/>
+              </w:rPr>
+              <w:fldChar w:fldCharType="end"/>
+            </w:r>
+          </w:hyperlink>
+        </w:p>
+        <w:p>
+          <w:pPr>
+            <w:pStyle w:val="21"/>
+            <w:tabs>
+              <w:tab w:val="right" w:leader="dot" w:pos="9350"/>
+            </w:tabs>
+            <w:rPr>
+              <w:rFonts w:asciiTheme="minorHAnsi" w:hAnsiTheme="minorHAnsi"/>
+              <w:noProof/>
+              <w:sz w:val="22"/>
+            </w:rPr>
+          </w:pPr>
+          <w:hyperlink w:anchor="_Toc125046121" w:history="1">
+            <w:r>
+              <w:rPr>
+                <w:rStyle w:val="a3"/>
+                <w:noProof/>
+              </w:rPr>
               <w:t>Настройка – видео</w:t>
             </w:r>
             <w:r>
@@ -1005,7 +1075,7 @@
                 <w:noProof/>
                 <w:webHidden/>
               </w:rPr>
-              <w:instrText xml:space="preserve"> PAGEREF _Toc124939216 \h </w:instrText>
+              <w:instrText xml:space="preserve"> PAGEREF _Toc125046121 \h </w:instrText>
             </w:r>
             <w:r>
               <w:rPr>
@@ -1064,7 +1134,7 @@
           <w:lang w:val="ru-RU"/>
         </w:rPr>
       </w:pPr>
-      <w:bookmarkStart w:id="0" w:name="_Toc124939204"/>
+      <w:bookmarkStart w:id="0" w:name="_Toc125046108"/>
       <w:r>
         <w:rPr>
           <w:lang w:val="ru-RU"/>
@@ -1175,7 +1245,7 @@
           <w:lang w:val="ru-RU"/>
         </w:rPr>
       </w:pPr>
-      <w:bookmarkStart w:id="1" w:name="_Toc124939205"/>
+      <w:bookmarkStart w:id="1" w:name="_Toc125046109"/>
       <w:r>
         <w:rPr>
           <w:lang w:val="ru-RU"/>
@@ -1283,7 +1353,7 @@
           <w:lang w:val="ru-RU"/>
         </w:rPr>
       </w:pPr>
-      <w:bookmarkStart w:id="2" w:name="_Toc124939206"/>
+      <w:bookmarkStart w:id="2" w:name="_Toc125046110"/>
       <w:r>
         <w:rPr>
           <w:lang w:val="ru-RU"/>
@@ -1297,7 +1367,7 @@
       <w:pPr>
         <w:pStyle w:val="2"/>
       </w:pPr>
-      <w:bookmarkStart w:id="3" w:name="_Toc124939207"/>
+      <w:bookmarkStart w:id="3" w:name="_Toc125046111"/>
       <w:r>
         <w:t>Зарегистрированный</w:t>
       </w:r>
@@ -1312,7 +1382,7 @@
       <w:pPr>
         <w:pStyle w:val="2"/>
       </w:pPr>
-      <w:bookmarkStart w:id="4" w:name="_Toc124939208"/>
+      <w:bookmarkStart w:id="4" w:name="_Toc125046112"/>
       <w:r>
         <w:t>Гость</w:t>
       </w:r>
@@ -1351,7 +1421,7 @@
       <w:pPr>
         <w:pStyle w:val="2"/>
       </w:pPr>
-      <w:bookmarkStart w:id="5" w:name="_Toc124939209"/>
+      <w:bookmarkStart w:id="5" w:name="_Toc125046113"/>
       <w:r>
         <w:t>Редактор</w:t>
       </w:r>
@@ -1366,7 +1436,7 @@
       <w:pPr>
         <w:pStyle w:val="2"/>
       </w:pPr>
-      <w:bookmarkStart w:id="6" w:name="_Toc124939210"/>
+      <w:bookmarkStart w:id="6" w:name="_Toc125046114"/>
       <w:r>
         <w:t>Супер-редактор</w:t>
       </w:r>
@@ -1394,7 +1464,7 @@
           <w:lang w:val="ru-RU"/>
         </w:rPr>
       </w:pPr>
-      <w:bookmarkStart w:id="7" w:name="_Toc124939211"/>
+      <w:bookmarkStart w:id="7" w:name="_Toc125046115"/>
       <w:r>
         <w:rPr>
           <w:lang w:val="ru-RU"/>
@@ -1671,7 +1741,7 @@
           <w:lang w:val="ru-RU"/>
         </w:rPr>
       </w:pPr>
-      <w:bookmarkStart w:id="8" w:name="_Toc124939212"/>
+      <w:bookmarkStart w:id="8" w:name="_Toc125046116"/>
       <w:r>
         <w:rPr>
           <w:lang w:val="ru-RU"/>
@@ -1952,7 +2022,7 @@
           <w:lang w:val="ru-RU"/>
         </w:rPr>
       </w:pPr>
-      <w:bookmarkStart w:id="9" w:name="_Toc124939213"/>
+      <w:bookmarkStart w:id="9" w:name="_Toc125046117"/>
       <w:r>
         <w:rPr>
           <w:lang w:val="ru-RU"/>
@@ -2127,7 +2197,7 @@
         <w:pStyle w:val="2"/>
       </w:pPr>
       <w:bookmarkStart w:id="10" w:name="_Палитры_и_иконки"/>
-      <w:bookmarkStart w:id="11" w:name="_Toc124939214"/>
+      <w:bookmarkStart w:id="11" w:name="_Toc125046118"/>
       <w:bookmarkEnd w:id="10"/>
       <w:r>
         <w:lastRenderedPageBreak/>
@@ -2429,7 +2499,7 @@
       <w:pPr>
         <w:pStyle w:val="2"/>
       </w:pPr>
-      <w:bookmarkStart w:id="12" w:name="_Toc124939215"/>
+      <w:bookmarkStart w:id="12" w:name="_Toc125046119"/>
       <w:r>
         <w:lastRenderedPageBreak/>
         <w:t>Настройка</w:t>
@@ -2586,12 +2656,84 @@
       <w:pPr>
         <w:pStyle w:val="2"/>
       </w:pPr>
-      <w:bookmarkStart w:id="13" w:name="_Toc124939216"/>
+      <w:bookmarkStart w:id="13" w:name="_Toc125046120"/>
       <w:r>
         <w:lastRenderedPageBreak/>
+        <w:t>Настройка – изображение</w:t>
+      </w:r>
+      <w:bookmarkEnd w:id="13"/>
+    </w:p>
+    <w:p>
+      <w:r>
+        <w:t xml:space="preserve">В связи с техническими ограничениями, на данный момент привычные ссылки на изображения не работают, и вставлять их в настройку видео бессмысленно. То есть, вставив ссылку на </w:t>
+      </w:r>
+      <w:r>
+        <w:rPr>
+          <w:lang w:val="en-US"/>
+        </w:rPr>
+        <w:t>Google</w:t>
+      </w:r>
+      <w:r>
+        <w:t xml:space="preserve"> </w:t>
+      </w:r>
+      <w:r>
+        <w:t>изображение, или с множества иных сайтов, не будет.</w:t>
+      </w:r>
+    </w:p>
+    <w:p>
+      <w:r>
+        <w:t xml:space="preserve">Сперва изображение нужно загрузить на ресурс, в котором разрешен </w:t>
+      </w:r>
+      <w:r>
+        <w:rPr>
+          <w:rFonts w:hint="eastAsia"/>
+        </w:rPr>
+        <w:t>C</w:t>
+      </w:r>
+      <w:r>
+        <w:t xml:space="preserve">ORS. Советуем использовать </w:t>
+      </w:r>
+      <w:hyperlink r:id="rId19" w:history="1">
+        <w:r>
+          <w:rPr>
+            <w:rStyle w:val="a3"/>
+            <w:lang w:val="en-US"/>
+          </w:rPr>
+          <w:t>Imgur</w:t>
+        </w:r>
+      </w:hyperlink>
+      <w:r>
+        <w:t xml:space="preserve">, </w:t>
+      </w:r>
+      <w:r>
+        <w:t>загружать изображение туда.</w:t>
+      </w:r>
+      <w:r>
+        <w:t xml:space="preserve"> </w:t>
+      </w:r>
+      <w:r>
+        <w:t>После загрузки изображения, скопируйте ссылку на него, нажав по нему ПКМ. Если вы сделали все правильно, то ссылка будет иметь вид:</w:t>
+      </w:r>
+    </w:p>
+    <w:p>
+      <w:hyperlink r:id="rId20" w:history="1">
+        <w:r>
+          <w:rPr>
+            <w:rStyle w:val="a3"/>
+          </w:rPr>
+          <w:t>https://i.imgur.com/xxxxxxx.jpeg</w:t>
+        </w:r>
+      </w:hyperlink>
+    </w:p>
+    <w:p>
+      <w:pPr>
+        <w:pStyle w:val="2"/>
+      </w:pPr>
+      <w:bookmarkStart w:id="14" w:name="_Toc125046121"/>
+      <w:r>
         <w:t>Настройка – видео</w:t>
       </w:r>
-      <w:bookmarkEnd w:id="13"/>
+      <w:bookmarkEnd w:id="14"/>
     </w:p>
     <w:p>
       <w:r>
@@ -2660,7 +2802,7 @@
       <w:r>
         <w:t xml:space="preserve">ветвление) репозитория </w:t>
       </w:r>
-      <w:hyperlink r:id="rId19" w:history="1">
+      <w:hyperlink r:id="rId21" w:history="1">
         <w:r>
           <w:rPr>
             <w:rStyle w:val="a3"/>
@@ -2710,6 +2852,7 @@
         <w:rPr>
           <w:noProof/>
         </w:rPr>
+        <w:lastRenderedPageBreak/>
         <w:drawing>
           <wp:inline distT="0" distB="0" distL="0" distR="0" wp14:anchorId="46590AEB" wp14:editId="795FFFF3">
             <wp:extent cx="5943600" cy="2646045"/>
@@ -2726,7 +2869,7 @@
                     <pic:cNvPicPr/>
                   </pic:nvPicPr>
                   <pic:blipFill>
-                    <a:blip r:embed="rId20"/>
+                    <a:blip r:embed="rId22"/>
                     <a:stretch>
                       <a:fillRect/>
                     </a:stretch>
@@ -2777,7 +2920,6 @@
       <w:r>
         <w:t xml:space="preserve">рис. 14.1), в подпункте </w:t>
       </w:r>
-      <w:proofErr w:type="spellStart"/>
       <w:r>
         <w:rPr>
           <w:rFonts w:hint="eastAsia"/>
@@ -2785,11 +2927,7 @@
         <w:t>B</w:t>
       </w:r>
       <w:r>
-        <w:t>ranch</w:t>
-      </w:r>
-      <w:proofErr w:type="spellEnd"/>
-      <w:r>
-        <w:t xml:space="preserve"> выбрать вместо </w:t>
+        <w:t xml:space="preserve">ranch выбрать вместо </w:t>
       </w:r>
       <w:r>
         <w:rPr>
@@ -2829,7 +2967,6 @@
         <w:rPr>
           <w:noProof/>
         </w:rPr>
-        <w:lastRenderedPageBreak/>
         <w:drawing>
           <wp:inline distT="0" distB="0" distL="0" distR="0" wp14:anchorId="6B82CA0A" wp14:editId="35D5F12C">
             <wp:extent cx="5943600" cy="4107815"/>
@@ -2846,7 +2983,7 @@
                     <pic:cNvPicPr/>
                   </pic:nvPicPr>
                   <pic:blipFill>
-                    <a:blip r:embed="rId21"/>
+                    <a:blip r:embed="rId23"/>
                     <a:stretch>
                       <a:fillRect/>
                     </a:stretch>
@@ -2878,6 +3015,7 @@
         <w:spacing w:before="0" w:beforeAutospacing="0"/>
       </w:pPr>
       <w:r>
+        <w:lastRenderedPageBreak/>
         <w:t>Рис. 14.</w:t>
       </w:r>
     </w:p>
@@ -2900,7 +3038,7 @@
       <w:pPr>
         <w:ind w:firstLine="0"/>
       </w:pPr>
-      <w:hyperlink r:id="rId22" w:history="1">
+      <w:hyperlink r:id="rId24" w:history="1">
         <w:r>
           <w:rPr>
             <w:rStyle w:val="a3"/>
@@ -2993,7 +3131,6 @@
         <w:rPr>
           <w:noProof/>
         </w:rPr>
-        <w:lastRenderedPageBreak/>
         <w:drawing>
           <wp:inline distT="0" distB="0" distL="0" distR="0" wp14:anchorId="6F495EA5" wp14:editId="0421E874">
             <wp:extent cx="5943600" cy="2139950"/>
@@ -3010,7 +3147,7 @@
                     <pic:cNvPicPr/>
                   </pic:nvPicPr>
                   <pic:blipFill>
-                    <a:blip r:embed="rId23"/>
+                    <a:blip r:embed="rId25"/>
                     <a:stretch>
                       <a:fillRect/>
                     </a:stretch>
@@ -3049,7 +3186,6 @@
       <w:r>
         <w:t xml:space="preserve">В появившемся окне перетащите видео, или выберите их через проводник. Нажмите на </w:t>
       </w:r>
-      <w:proofErr w:type="spellStart"/>
       <w:r>
         <w:rPr>
           <w:rFonts w:hint="eastAsia"/>
@@ -3057,19 +3193,7 @@
         <w:t>C</w:t>
       </w:r>
       <w:r>
-        <w:t>ommit</w:t>
-      </w:r>
-      <w:proofErr w:type="spellEnd"/>
-      <w:r>
-        <w:t xml:space="preserve"> </w:t>
-      </w:r>
-      <w:proofErr w:type="spellStart"/>
-      <w:r>
-        <w:t>changes</w:t>
-      </w:r>
-      <w:proofErr w:type="spellEnd"/>
-      <w:r>
-        <w:t>:</w:t>
+        <w:t>ommit changes:</w:t>
       </w:r>
     </w:p>
     <w:p>
@@ -3082,6 +3206,7 @@
         <w:rPr>
           <w:noProof/>
         </w:rPr>
+        <w:lastRenderedPageBreak/>
         <w:drawing>
           <wp:inline distT="0" distB="0" distL="0" distR="0" wp14:anchorId="1665F68F" wp14:editId="186A1216">
             <wp:extent cx="5943600" cy="3202305"/>
@@ -3098,7 +3223,7 @@
                     <pic:cNvPicPr/>
                   </pic:nvPicPr>
                   <pic:blipFill>
-                    <a:blip r:embed="rId24"/>
+                    <a:blip r:embed="rId26"/>
                     <a:stretch>
                       <a:fillRect/>
                     </a:stretch>
@@ -3174,7 +3299,7 @@
       <w:pPr>
         <w:ind w:firstLine="0"/>
       </w:pPr>
-      <w:hyperlink r:id="rId25" w:history="1">
+      <w:hyperlink r:id="rId27" w:history="1">
         <w:r>
           <w:rPr>
             <w:rStyle w:val="a3"/>
@@ -3202,7 +3327,6 @@
           </w:rPr>
           <w:t>.</w:t>
         </w:r>
-        <w:proofErr w:type="spellStart"/>
         <w:r>
           <w:rPr>
             <w:rStyle w:val="a3"/>
@@ -3210,7 +3334,6 @@
           </w:rPr>
           <w:t>github</w:t>
         </w:r>
-        <w:proofErr w:type="spellEnd"/>
         <w:r>
           <w:rPr>
             <w:rStyle w:val="a3"/>
@@ -3230,7 +3353,6 @@
           </w:rPr>
           <w:t>/</w:t>
         </w:r>
-        <w:proofErr w:type="spellStart"/>
         <w:r>
           <w:rPr>
             <w:rStyle w:val="a3"/>
@@ -3238,7 +3360,6 @@
           </w:rPr>
           <w:t>istumuseumstorage</w:t>
         </w:r>
-        <w:proofErr w:type="spellEnd"/>
         <w:r>
           <w:rPr>
             <w:rStyle w:val="a3"/>
@@ -3259,7 +3380,6 @@
           </w:rPr>
           <w:t>.</w:t>
         </w:r>
-        <w:proofErr w:type="spellStart"/>
         <w:r>
           <w:rPr>
             <w:rStyle w:val="a3"/>
@@ -3267,7 +3387,6 @@
           </w:rPr>
           <w:t>mp</w:t>
         </w:r>
-        <w:proofErr w:type="spellEnd"/>
         <w:r>
           <w:rPr>
             <w:rStyle w:val="a3"/>

</xml_diff>